<commit_message>
1.2.44.[205] complete search algorithm
- Search algorithm

- tommorow yesterday function

- test function

- update rate score
</commit_message>
<xml_diff>
--- a/Documents/Meeting Minutes/2015-03-08-en.docx
+++ b/Documents/Meeting Minutes/2015-03-08-en.docx
@@ -1,6 +1,6 @@
 
 <file path=word/document.xml><?xml version="1.0" encoding="utf-8"?>
-<w:document xmlns:wpc="http://schemas.microsoft.com/office/word/2010/wordprocessingCanvas" xmlns:mc="http://schemas.openxmlformats.org/markup-compatibility/2006" xmlns:o="urn:schemas-microsoft-com:office:office" xmlns:r="http://schemas.openxmlformats.org/officeDocument/2006/relationships" xmlns:m="http://schemas.openxmlformats.org/officeDocument/2006/math" xmlns:v="urn:schemas-microsoft-com:vml" xmlns:wp14="http://schemas.microsoft.com/office/word/2010/wordprocessingDrawing" xmlns:wp="http://schemas.openxmlformats.org/drawingml/2006/wordprocessingDrawing" xmlns:w10="urn:schemas-microsoft-com:office:word" xmlns:w="http://schemas.openxmlformats.org/wordprocessingml/2006/main" xmlns:w14="http://schemas.microsoft.com/office/word/2010/wordml" xmlns:wpg="http://schemas.microsoft.com/office/word/2010/wordprocessingGroup" xmlns:wpi="http://schemas.microsoft.com/office/word/2010/wordprocessingInk" xmlns:wne="http://schemas.microsoft.com/office/word/2006/wordml" xmlns:wps="http://schemas.microsoft.com/office/word/2010/wordprocessingShape" mc:Ignorable="w14 wp14">
+<w:document xmlns:wpc="http://schemas.microsoft.com/office/word/2010/wordprocessingCanvas" xmlns:mc="http://schemas.openxmlformats.org/markup-compatibility/2006" xmlns:o="urn:schemas-microsoft-com:office:office" xmlns:r="http://schemas.openxmlformats.org/officeDocument/2006/relationships" xmlns:m="http://schemas.openxmlformats.org/officeDocument/2006/math" xmlns:v="urn:schemas-microsoft-com:vml" xmlns:wp14="http://schemas.microsoft.com/office/word/2010/wordprocessingDrawing" xmlns:wp="http://schemas.openxmlformats.org/drawingml/2006/wordprocessingDrawing" xmlns:w10="urn:schemas-microsoft-com:office:word" xmlns:w="http://schemas.openxmlformats.org/wordprocessingml/2006/main" xmlns:w14="http://schemas.microsoft.com/office/word/2010/wordml" xmlns:w15="http://schemas.microsoft.com/office/word/2012/wordml" xmlns:wpg="http://schemas.microsoft.com/office/word/2010/wordprocessingGroup" xmlns:wpi="http://schemas.microsoft.com/office/word/2010/wordprocessingInk" xmlns:wne="http://schemas.microsoft.com/office/word/2006/wordml" xmlns:wps="http://schemas.microsoft.com/office/word/2010/wordprocessingShape" mc:Ignorable="w14 w15 wp14">
   <w:body>
     <w:p>
       <w:pPr>
@@ -163,9 +163,9 @@
               </wp:anchor>
             </w:drawing>
           </mc:Choice>
-          <mc:Fallback xmlns:w15="http://schemas.microsoft.com/office/word/2012/wordml">
+          <mc:Fallback>
             <w:pict>
-              <v:shapetype w14:anchorId="7BF7BAFE" id="_x0000_t32" coordsize="21600,21600" o:spt="32" o:oned="t" path="m,l21600,21600e" filled="f">
+              <v:shapetype w14:anchorId="13078F09" id="_x0000_t32" coordsize="21600,21600" o:spt="32" o:oned="t" path="m,l21600,21600e" filled="f">
                 <v:path arrowok="t" fillok="f" o:connecttype="none"/>
                 <o:lock v:ext="edit" shapetype="t"/>
               </v:shapetype>
@@ -271,9 +271,9 @@
               </wp:anchor>
             </w:drawing>
           </mc:Choice>
-          <mc:Fallback xmlns:w15="http://schemas.microsoft.com/office/word/2012/wordml">
+          <mc:Fallback>
             <w:pict>
-              <v:shape w14:anchorId="23A2377F" id="AutoShape 3" o:spid="_x0000_s1026" type="#_x0000_t32" style="position:absolute;margin-left:1in;margin-top:4.9pt;width:1in;height:0;flip:y;z-index:251659264;visibility:visible;mso-wrap-style:square;mso-width-percent:0;mso-height-percent:0;mso-wrap-distance-left:9pt;mso-wrap-distance-top:0;mso-wrap-distance-right:9pt;mso-wrap-distance-bottom:0;mso-position-horizontal:absolute;mso-position-horizontal-relative:text;mso-position-vertical:absolute;mso-position-vertical-relative:text;mso-width-percent:0;mso-height-percent:0;mso-width-relative:page;mso-height-relative:page" o:gfxdata="UEsDBBQABgAIAAAAIQC2gziS/gAAAOEBAAATAAAAW0NvbnRlbnRfVHlwZXNdLnhtbJSRQU7DMBBF&#10;90jcwfIWJU67QAgl6YK0S0CoHGBkTxKLZGx5TGhvj5O2G0SRWNoz/78nu9wcxkFMGNg6quQqL6RA&#10;0s5Y6ir5vt9lD1JwBDIwOMJKHpHlpr69KfdHjyxSmriSfYz+USnWPY7AufNIadK6MEJMx9ApD/oD&#10;OlTrorhX2lFEilmcO2RdNtjC5xDF9pCuTyYBB5bi6bQ4syoJ3g9WQ0ymaiLzg5KdCXlKLjvcW893&#10;SUOqXwnz5DrgnHtJTxOsQfEKIT7DmDSUCaxw7Rqn8787ZsmRM9e2VmPeBN4uqYvTtW7jvijg9N/y&#10;JsXecLq0q+WD6m8AAAD//wMAUEsDBBQABgAIAAAAIQA4/SH/1gAAAJQBAAALAAAAX3JlbHMvLnJl&#10;bHOkkMFqwzAMhu+DvYPRfXGawxijTi+j0GvpHsDYimMaW0Yy2fr2M4PBMnrbUb/Q94l/f/hMi1qR&#10;JVI2sOt6UJgd+ZiDgffL8ekFlFSbvV0oo4EbChzGx4f9GRdb25HMsYhqlCwG5lrLq9biZkxWOiqY&#10;22YiTra2kYMu1l1tQD30/bPm3wwYN0x18gb45AdQl1tp5j/sFB2T0FQ7R0nTNEV3j6o9feQzro1i&#10;OWA14Fm+Q8a1a8+Bvu/d/dMb2JY5uiPbhG/ktn4cqGU/er3pcvwCAAD//wMAUEsDBBQABgAIAAAA&#10;IQAHk9ilIQIAAEUEAAAOAAAAZHJzL2Uyb0RvYy54bWysU8Fu2zAMvQ/YPwi6J7ZTr02MOEVhJ7t0&#10;W4B2uyuSbAuTJUFS4gTD/n2UnGRtdxmG5aBQJvn4SD4t74+9RAdundCqxNk0xYgrqplQbYm/Pm8m&#10;c4ycJ4oRqRUv8Yk7fL96/245mILPdKcl4xYBiHLFYErceW+KJHG04z1xU224AmejbU88XG2bMEsG&#10;QO9lMkvT22TQlhmrKXcOvtajE68iftNw6r80jeMeyRIDNx9PG89dOJPVkhStJaYT9EyD/AOLnggF&#10;Ra9QNfEE7a34A6oX1GqnGz+luk900wjKYw/QTZa+6eapI4bHXmA4zlzH5P4fLP182FokWIlnGCnS&#10;w4oe9l7HyugmjGcwroCoSm1taJAe1ZN51PS7Q0pXHVEtj8HPJwO5WchIXqWEizNQZDd80gxiCODH&#10;WR0b26NGCvMtJAZwmAc6xuWcrsvhR48ofFxkeZ7CCunFlZAiIIQ8Y53/yHWPglFi5y0RbecrrRQo&#10;QNsRnRwenQ/8fieEZKU3QsooBKnQAFxmd1AouJyWggVvvNh2V0mLDiRoKf5it2/CrN4rFtE6Ttj6&#10;bHsi5GhDdakCHjQGfM7WKJYfi3Sxnq/n+SSf3a4neVrXk4dNlU9uN9ndh/qmrqo6+xmoZXnRCca4&#10;Cuwuws3yvxPG+QmNkrtK9zqH5DV6HBiQvfxH0nHHYa2jQHaanbb2snvQagw+v6vwGF7ewX75+le/&#10;AAAA//8DAFBLAwQUAAYACAAAACEAZP2+RtkAAAAHAQAADwAAAGRycy9kb3ducmV2LnhtbEyPQU7D&#10;MBBF90jcwRokdtRpVaEQ4lRQUQEbBKUHmMTTOCIeR7HbprdnYAPLpz/68365mnyvjjTGLrCB+SwD&#10;RdwE23FrYPe5uclBxYRssQ9MBs4UYVVdXpRY2HDiDzpuU6ukhGOBBlxKQ6F1bBx5jLMwEEu2D6PH&#10;JDi22o54knLf60WW3WqPHcsHhwOtHTVf24M3EPcue8X5G2/0+eXRrd939fT8ZMz11fRwDyrRlP6O&#10;4Udf1KESpzoc2EbVCy+XsiUZuJMFki/yXLj+ZV2V+r9/9Q0AAP//AwBQSwECLQAUAAYACAAAACEA&#10;toM4kv4AAADhAQAAEwAAAAAAAAAAAAAAAAAAAAAAW0NvbnRlbnRfVHlwZXNdLnhtbFBLAQItABQA&#10;BgAIAAAAIQA4/SH/1gAAAJQBAAALAAAAAAAAAAAAAAAAAC8BAABfcmVscy8ucmVsc1BLAQItABQA&#10;BgAIAAAAIQAHk9ilIQIAAEUEAAAOAAAAAAAAAAAAAAAAAC4CAABkcnMvZTJvRG9jLnhtbFBLAQIt&#10;ABQABgAIAAAAIQBk/b5G2QAAAAcBAAAPAAAAAAAAAAAAAAAAAHsEAABkcnMvZG93bnJldi54bWxQ&#10;SwUGAAAAAAQABADzAAAAgQUAAAAA&#10;" strokeweight="1pt"/>
+              <v:shape w14:anchorId="0B662E08" id="AutoShape 3" o:spid="_x0000_s1026" type="#_x0000_t32" style="position:absolute;margin-left:1in;margin-top:4.9pt;width:1in;height:0;flip:y;z-index:251659264;visibility:visible;mso-wrap-style:square;mso-width-percent:0;mso-height-percent:0;mso-wrap-distance-left:9pt;mso-wrap-distance-top:0;mso-wrap-distance-right:9pt;mso-wrap-distance-bottom:0;mso-position-horizontal:absolute;mso-position-horizontal-relative:text;mso-position-vertical:absolute;mso-position-vertical-relative:text;mso-width-percent:0;mso-height-percent:0;mso-width-relative:page;mso-height-relative:page" o:gfxdata="UEsDBBQABgAIAAAAIQC2gziS/gAAAOEBAAATAAAAW0NvbnRlbnRfVHlwZXNdLnhtbJSRQU7DMBBF&#10;90jcwfIWJU67QAgl6YK0S0CoHGBkTxKLZGx5TGhvj5O2G0SRWNoz/78nu9wcxkFMGNg6quQqL6RA&#10;0s5Y6ir5vt9lD1JwBDIwOMJKHpHlpr69KfdHjyxSmriSfYz+USnWPY7AufNIadK6MEJMx9ApD/oD&#10;OlTrorhX2lFEilmcO2RdNtjC5xDF9pCuTyYBB5bi6bQ4syoJ3g9WQ0ymaiLzg5KdCXlKLjvcW893&#10;SUOqXwnz5DrgnHtJTxOsQfEKIT7DmDSUCaxw7Rqn8787ZsmRM9e2VmPeBN4uqYvTtW7jvijg9N/y&#10;JsXecLq0q+WD6m8AAAD//wMAUEsDBBQABgAIAAAAIQA4/SH/1gAAAJQBAAALAAAAX3JlbHMvLnJl&#10;bHOkkMFqwzAMhu+DvYPRfXGawxijTi+j0GvpHsDYimMaW0Yy2fr2M4PBMnrbUb/Q94l/f/hMi1qR&#10;JVI2sOt6UJgd+ZiDgffL8ekFlFSbvV0oo4EbChzGx4f9GRdb25HMsYhqlCwG5lrLq9biZkxWOiqY&#10;22YiTra2kYMu1l1tQD30/bPm3wwYN0x18gb45AdQl1tp5j/sFB2T0FQ7R0nTNEV3j6o9feQzro1i&#10;OWA14Fm+Q8a1a8+Bvu/d/dMb2JY5uiPbhG/ktn4cqGU/er3pcvwCAAD//wMAUEsDBBQABgAIAAAA&#10;IQAHk9ilIQIAAEUEAAAOAAAAZHJzL2Uyb0RvYy54bWysU8Fu2zAMvQ/YPwi6J7ZTr02MOEVhJ7t0&#10;W4B2uyuSbAuTJUFS4gTD/n2UnGRtdxmG5aBQJvn4SD4t74+9RAdundCqxNk0xYgrqplQbYm/Pm8m&#10;c4ycJ4oRqRUv8Yk7fL96/245mILPdKcl4xYBiHLFYErceW+KJHG04z1xU224AmejbU88XG2bMEsG&#10;QO9lMkvT22TQlhmrKXcOvtajE68iftNw6r80jeMeyRIDNx9PG89dOJPVkhStJaYT9EyD/AOLnggF&#10;Ra9QNfEE7a34A6oX1GqnGz+luk900wjKYw/QTZa+6eapI4bHXmA4zlzH5P4fLP182FokWIlnGCnS&#10;w4oe9l7HyugmjGcwroCoSm1taJAe1ZN51PS7Q0pXHVEtj8HPJwO5WchIXqWEizNQZDd80gxiCODH&#10;WR0b26NGCvMtJAZwmAc6xuWcrsvhR48ofFxkeZ7CCunFlZAiIIQ8Y53/yHWPglFi5y0RbecrrRQo&#10;QNsRnRwenQ/8fieEZKU3QsooBKnQAFxmd1AouJyWggVvvNh2V0mLDiRoKf5it2/CrN4rFtE6Ttj6&#10;bHsi5GhDdakCHjQGfM7WKJYfi3Sxnq/n+SSf3a4neVrXk4dNlU9uN9ndh/qmrqo6+xmoZXnRCca4&#10;Cuwuws3yvxPG+QmNkrtK9zqH5DV6HBiQvfxH0nHHYa2jQHaanbb2snvQagw+v6vwGF7ewX75+le/&#10;AAAA//8DAFBLAwQUAAYACAAAACEAZP2+RtkAAAAHAQAADwAAAGRycy9kb3ducmV2LnhtbEyPQU7D&#10;MBBF90jcwRokdtRpVaEQ4lRQUQEbBKUHmMTTOCIeR7HbprdnYAPLpz/68365mnyvjjTGLrCB+SwD&#10;RdwE23FrYPe5uclBxYRssQ9MBs4UYVVdXpRY2HDiDzpuU6ukhGOBBlxKQ6F1bBx5jLMwEEu2D6PH&#10;JDi22o54knLf60WW3WqPHcsHhwOtHTVf24M3EPcue8X5G2/0+eXRrd939fT8ZMz11fRwDyrRlP6O&#10;4Udf1KESpzoc2EbVCy+XsiUZuJMFki/yXLj+ZV2V+r9/9Q0AAP//AwBQSwECLQAUAAYACAAAACEA&#10;toM4kv4AAADhAQAAEwAAAAAAAAAAAAAAAAAAAAAAW0NvbnRlbnRfVHlwZXNdLnhtbFBLAQItABQA&#10;BgAIAAAAIQA4/SH/1gAAAJQBAAALAAAAAAAAAAAAAAAAAC8BAABfcmVscy8ucmVsc1BLAQItABQA&#10;BgAIAAAAIQAHk9ilIQIAAEUEAAAOAAAAAAAAAAAAAAAAAC4CAABkcnMvZTJvRG9jLnhtbFBLAQIt&#10;ABQABgAIAAAAIQBk/b5G2QAAAAcBAAAPAAAAAAAAAAAAAAAAAHsEAABkcnMvZG93bnJldi54bWxQ&#10;SwUGAAAAAAQABADzAAAAgQUAAAAA&#10;" strokeweight="1pt"/>
             </w:pict>
           </mc:Fallback>
         </mc:AlternateContent>
@@ -284,7 +284,25 @@
           <w:i/>
           <w:sz w:val="24"/>
         </w:rPr>
-        <w:t>Hanoi, Sunday, March 8th,</w:t>
+        <w:t xml:space="preserve">Hanoi, Sunday, March </w:t>
+      </w:r>
+      <w:proofErr w:type="gramStart"/>
+      <w:r>
+        <w:rPr>
+          <w:rFonts w:ascii="Times New Roman" w:eastAsia="Times New Roman" w:hAnsi="Times New Roman" w:cs="Times New Roman"/>
+          <w:i/>
+          <w:sz w:val="24"/>
+        </w:rPr>
+        <w:t>8th</w:t>
+      </w:r>
+      <w:proofErr w:type="gramEnd"/>
+      <w:r>
+        <w:rPr>
+          <w:rFonts w:ascii="Times New Roman" w:eastAsia="Times New Roman" w:hAnsi="Times New Roman" w:cs="Times New Roman"/>
+          <w:i/>
+          <w:sz w:val="24"/>
+        </w:rPr>
+        <w:t>,</w:t>
       </w:r>
       <w:r>
         <w:rPr>
@@ -375,14 +393,30 @@
           <w:rFonts w:ascii="Times New Roman" w:eastAsia="Times New Roman" w:hAnsi="Times New Roman" w:cs="Times New Roman"/>
           <w:sz w:val="24"/>
         </w:rPr>
-        <w:t>Sunday, March 8</w:t>
-      </w:r>
-      <w:r>
-        <w:rPr>
-          <w:rFonts w:ascii="Times New Roman" w:eastAsia="Times New Roman" w:hAnsi="Times New Roman" w:cs="Times New Roman"/>
-          <w:sz w:val="24"/>
-        </w:rPr>
-        <w:t>th, 2015</w:t>
+        <w:t xml:space="preserve">Sunday, March </w:t>
+      </w:r>
+      <w:proofErr w:type="gramStart"/>
+      <w:r>
+        <w:rPr>
+          <w:rFonts w:ascii="Times New Roman" w:eastAsia="Times New Roman" w:hAnsi="Times New Roman" w:cs="Times New Roman"/>
+          <w:sz w:val="24"/>
+        </w:rPr>
+        <w:t>8</w:t>
+      </w:r>
+      <w:r>
+        <w:rPr>
+          <w:rFonts w:ascii="Times New Roman" w:eastAsia="Times New Roman" w:hAnsi="Times New Roman" w:cs="Times New Roman"/>
+          <w:sz w:val="24"/>
+        </w:rPr>
+        <w:t>th</w:t>
+      </w:r>
+      <w:proofErr w:type="gramEnd"/>
+      <w:r>
+        <w:rPr>
+          <w:rFonts w:ascii="Times New Roman" w:eastAsia="Times New Roman" w:hAnsi="Times New Roman" w:cs="Times New Roman"/>
+          <w:sz w:val="24"/>
+        </w:rPr>
+        <w:t>, 2015</w:t>
       </w:r>
       <w:r>
         <w:rPr>
@@ -474,7 +508,23 @@
           <w:rFonts w:ascii="Times New Roman" w:eastAsia="Times New Roman" w:hAnsi="Times New Roman" w:cs="Times New Roman"/>
           <w:sz w:val="24"/>
         </w:rPr>
-        <w:t>Can Duy Cat</w:t>
+        <w:t xml:space="preserve">Can </w:t>
+      </w:r>
+      <w:proofErr w:type="spellStart"/>
+      <w:r>
+        <w:rPr>
+          <w:rFonts w:ascii="Times New Roman" w:eastAsia="Times New Roman" w:hAnsi="Times New Roman" w:cs="Times New Roman"/>
+          <w:sz w:val="24"/>
+        </w:rPr>
+        <w:t>Duy</w:t>
+      </w:r>
+      <w:proofErr w:type="spellEnd"/>
+      <w:r>
+        <w:rPr>
+          <w:rFonts w:ascii="Times New Roman" w:eastAsia="Times New Roman" w:hAnsi="Times New Roman" w:cs="Times New Roman"/>
+          <w:sz w:val="24"/>
+        </w:rPr>
+        <w:t xml:space="preserve"> Cat</w:t>
       </w:r>
       <w:r>
         <w:rPr>
@@ -482,7 +532,23 @@
           <w:sz w:val="24"/>
         </w:rPr>
         <w:br/>
-        <w:t>Ngo Duc Dung</w:t>
+        <w:t xml:space="preserve">Ngo </w:t>
+      </w:r>
+      <w:proofErr w:type="spellStart"/>
+      <w:r>
+        <w:rPr>
+          <w:rFonts w:ascii="Times New Roman" w:eastAsia="Times New Roman" w:hAnsi="Times New Roman" w:cs="Times New Roman"/>
+          <w:sz w:val="24"/>
+        </w:rPr>
+        <w:t>Duc</w:t>
+      </w:r>
+      <w:proofErr w:type="spellEnd"/>
+      <w:r>
+        <w:rPr>
+          <w:rFonts w:ascii="Times New Roman" w:eastAsia="Times New Roman" w:hAnsi="Times New Roman" w:cs="Times New Roman"/>
+          <w:sz w:val="24"/>
+        </w:rPr>
+        <w:t xml:space="preserve"> Dung</w:t>
       </w:r>
       <w:r>
         <w:rPr>
@@ -490,7 +556,23 @@
           <w:sz w:val="24"/>
         </w:rPr>
         <w:br/>
-        <w:t xml:space="preserve">Nguyen Minh Trang </w:t>
+        <w:t xml:space="preserve">Nguyen Minh </w:t>
+      </w:r>
+      <w:proofErr w:type="spellStart"/>
+      <w:r>
+        <w:rPr>
+          <w:rFonts w:ascii="Times New Roman" w:eastAsia="Times New Roman" w:hAnsi="Times New Roman" w:cs="Times New Roman"/>
+          <w:sz w:val="24"/>
+        </w:rPr>
+        <w:t>Trang</w:t>
+      </w:r>
+      <w:proofErr w:type="spellEnd"/>
+      <w:r>
+        <w:rPr>
+          <w:rFonts w:ascii="Times New Roman" w:eastAsia="Times New Roman" w:hAnsi="Times New Roman" w:cs="Times New Roman"/>
+          <w:sz w:val="24"/>
+        </w:rPr>
+        <w:t xml:space="preserve"> </w:t>
       </w:r>
       <w:r>
         <w:rPr>
@@ -498,15 +580,56 @@
           <w:sz w:val="24"/>
         </w:rPr>
         <w:br/>
-        <w:t>Nguyen Manh Duy</w:t>
-      </w:r>
+        <w:t xml:space="preserve">Nguyen </w:t>
+      </w:r>
+      <w:proofErr w:type="spellStart"/>
+      <w:r>
+        <w:rPr>
+          <w:rFonts w:ascii="Times New Roman" w:eastAsia="Times New Roman" w:hAnsi="Times New Roman" w:cs="Times New Roman"/>
+          <w:sz w:val="24"/>
+        </w:rPr>
+        <w:t>Manh</w:t>
+      </w:r>
+      <w:proofErr w:type="spellEnd"/>
+      <w:r>
+        <w:rPr>
+          <w:rFonts w:ascii="Times New Roman" w:eastAsia="Times New Roman" w:hAnsi="Times New Roman" w:cs="Times New Roman"/>
+          <w:sz w:val="24"/>
+        </w:rPr>
+        <w:t xml:space="preserve"> </w:t>
+      </w:r>
+      <w:proofErr w:type="spellStart"/>
+      <w:r>
+        <w:rPr>
+          <w:rFonts w:ascii="Times New Roman" w:eastAsia="Times New Roman" w:hAnsi="Times New Roman" w:cs="Times New Roman"/>
+          <w:sz w:val="24"/>
+        </w:rPr>
+        <w:t>Duy</w:t>
+      </w:r>
+      <w:proofErr w:type="spellEnd"/>
       <w:r>
         <w:rPr>
           <w:rFonts w:ascii="Times New Roman" w:eastAsia="Times New Roman" w:hAnsi="Times New Roman" w:cs="Times New Roman"/>
           <w:sz w:val="24"/>
         </w:rPr>
         <w:br/>
-        <w:t>Nguyen Thi Luong</w:t>
+        <w:t xml:space="preserve">Nguyen </w:t>
+      </w:r>
+      <w:proofErr w:type="spellStart"/>
+      <w:r>
+        <w:rPr>
+          <w:rFonts w:ascii="Times New Roman" w:eastAsia="Times New Roman" w:hAnsi="Times New Roman" w:cs="Times New Roman"/>
+          <w:sz w:val="24"/>
+        </w:rPr>
+        <w:t>Thi</w:t>
+      </w:r>
+      <w:proofErr w:type="spellEnd"/>
+      <w:r>
+        <w:rPr>
+          <w:rFonts w:ascii="Times New Roman" w:eastAsia="Times New Roman" w:hAnsi="Times New Roman" w:cs="Times New Roman"/>
+          <w:sz w:val="24"/>
+        </w:rPr>
+        <w:t xml:space="preserve"> Luong</w:t>
       </w:r>
     </w:p>
     <w:p>
@@ -753,7 +876,23 @@
           <w:rFonts w:ascii="Times New Roman" w:eastAsia="Times New Roman" w:hAnsi="Times New Roman" w:cs="Times New Roman"/>
           <w:sz w:val="24"/>
         </w:rPr>
-        <w:t>Nguyen Minh Trang: created database (thre</w:t>
+        <w:t xml:space="preserve">Nguyen Minh </w:t>
+      </w:r>
+      <w:proofErr w:type="spellStart"/>
+      <w:r>
+        <w:rPr>
+          <w:rFonts w:ascii="Times New Roman" w:eastAsia="Times New Roman" w:hAnsi="Times New Roman" w:cs="Times New Roman"/>
+          <w:sz w:val="24"/>
+        </w:rPr>
+        <w:t>Trang</w:t>
+      </w:r>
+      <w:proofErr w:type="spellEnd"/>
+      <w:r>
+        <w:rPr>
+          <w:rFonts w:ascii="Times New Roman" w:eastAsia="Times New Roman" w:hAnsi="Times New Roman" w:cs="Times New Roman"/>
+          <w:sz w:val="24"/>
+        </w:rPr>
+        <w:t>: created database (thre</w:t>
       </w:r>
       <w:r>
         <w:rPr>
@@ -812,7 +951,39 @@
           <w:rFonts w:ascii="Times New Roman" w:eastAsia="Times New Roman" w:hAnsi="Times New Roman" w:cs="Times New Roman"/>
           <w:sz w:val="24"/>
         </w:rPr>
-        <w:t xml:space="preserve">Nguyen Manh Duy: have </w:t>
+        <w:t xml:space="preserve">Nguyen </w:t>
+      </w:r>
+      <w:proofErr w:type="spellStart"/>
+      <w:r>
+        <w:rPr>
+          <w:rFonts w:ascii="Times New Roman" w:eastAsia="Times New Roman" w:hAnsi="Times New Roman" w:cs="Times New Roman"/>
+          <w:sz w:val="24"/>
+        </w:rPr>
+        <w:t>Manh</w:t>
+      </w:r>
+      <w:proofErr w:type="spellEnd"/>
+      <w:r>
+        <w:rPr>
+          <w:rFonts w:ascii="Times New Roman" w:eastAsia="Times New Roman" w:hAnsi="Times New Roman" w:cs="Times New Roman"/>
+          <w:sz w:val="24"/>
+        </w:rPr>
+        <w:t xml:space="preserve"> </w:t>
+      </w:r>
+      <w:proofErr w:type="spellStart"/>
+      <w:r>
+        <w:rPr>
+          <w:rFonts w:ascii="Times New Roman" w:eastAsia="Times New Roman" w:hAnsi="Times New Roman" w:cs="Times New Roman"/>
+          <w:sz w:val="24"/>
+        </w:rPr>
+        <w:t>Duy</w:t>
+      </w:r>
+      <w:proofErr w:type="spellEnd"/>
+      <w:r>
+        <w:rPr>
+          <w:rFonts w:ascii="Times New Roman" w:eastAsia="Times New Roman" w:hAnsi="Times New Roman" w:cs="Times New Roman"/>
+          <w:sz w:val="24"/>
+        </w:rPr>
+        <w:t xml:space="preserve">: have </w:t>
       </w:r>
       <w:r>
         <w:rPr>
@@ -843,7 +1014,23 @@
           <w:rFonts w:ascii="Times New Roman" w:eastAsia="Times New Roman" w:hAnsi="Times New Roman" w:cs="Times New Roman"/>
           <w:sz w:val="24"/>
         </w:rPr>
-        <w:t xml:space="preserve">Ngo Duc Dung: </w:t>
+        <w:t xml:space="preserve">Ngo </w:t>
+      </w:r>
+      <w:proofErr w:type="spellStart"/>
+      <w:r>
+        <w:rPr>
+          <w:rFonts w:ascii="Times New Roman" w:eastAsia="Times New Roman" w:hAnsi="Times New Roman" w:cs="Times New Roman"/>
+          <w:sz w:val="24"/>
+        </w:rPr>
+        <w:t>Duc</w:t>
+      </w:r>
+      <w:proofErr w:type="spellEnd"/>
+      <w:r>
+        <w:rPr>
+          <w:rFonts w:ascii="Times New Roman" w:eastAsia="Times New Roman" w:hAnsi="Times New Roman" w:cs="Times New Roman"/>
+          <w:sz w:val="24"/>
+        </w:rPr>
+        <w:t xml:space="preserve"> Dung: </w:t>
       </w:r>
       <w:r>
         <w:rPr>
@@ -866,7 +1053,7 @@
         </w:rPr>
         <w:t xml:space="preserve"> Detail on </w:t>
       </w:r>
-      <w:hyperlink r:id="rId6" w:history="1">
+      <w:hyperlink r:id="rId5" w:history="1">
         <w:r>
           <w:rPr>
             <w:rStyle w:val="Hyperlink"/>
@@ -899,7 +1086,23 @@
           <w:rFonts w:ascii="Times New Roman" w:eastAsia="Times New Roman" w:hAnsi="Times New Roman" w:cs="Times New Roman"/>
           <w:sz w:val="24"/>
         </w:rPr>
-        <w:t>Nguyen Thi Luong:</w:t>
+        <w:t xml:space="preserve">Nguyen </w:t>
+      </w:r>
+      <w:proofErr w:type="spellStart"/>
+      <w:r>
+        <w:rPr>
+          <w:rFonts w:ascii="Times New Roman" w:eastAsia="Times New Roman" w:hAnsi="Times New Roman" w:cs="Times New Roman"/>
+          <w:sz w:val="24"/>
+        </w:rPr>
+        <w:t>Thi</w:t>
+      </w:r>
+      <w:proofErr w:type="spellEnd"/>
+      <w:r>
+        <w:rPr>
+          <w:rFonts w:ascii="Times New Roman" w:eastAsia="Times New Roman" w:hAnsi="Times New Roman" w:cs="Times New Roman"/>
+          <w:sz w:val="24"/>
+        </w:rPr>
+        <w:t xml:space="preserve"> Luong:</w:t>
       </w:r>
       <w:r>
         <w:rPr>
@@ -922,7 +1125,7 @@
         </w:rPr>
         <w:t xml:space="preserve"> Detail on </w:t>
       </w:r>
-      <w:hyperlink r:id="rId7" w:history="1">
+      <w:hyperlink r:id="rId6" w:history="1">
         <w:r>
           <w:rPr>
             <w:rStyle w:val="Hyperlink"/>
@@ -947,7 +1150,23 @@
           <w:rFonts w:ascii="Times New Roman" w:eastAsia="Times New Roman" w:hAnsi="Times New Roman" w:cs="Times New Roman"/>
           <w:sz w:val="24"/>
         </w:rPr>
-        <w:t>Can Duy Cat: have checked and</w:t>
+        <w:t xml:space="preserve">Can </w:t>
+      </w:r>
+      <w:proofErr w:type="spellStart"/>
+      <w:r>
+        <w:rPr>
+          <w:rFonts w:ascii="Times New Roman" w:eastAsia="Times New Roman" w:hAnsi="Times New Roman" w:cs="Times New Roman"/>
+          <w:sz w:val="24"/>
+        </w:rPr>
+        <w:t>Duy</w:t>
+      </w:r>
+      <w:proofErr w:type="spellEnd"/>
+      <w:r>
+        <w:rPr>
+          <w:rFonts w:ascii="Times New Roman" w:eastAsia="Times New Roman" w:hAnsi="Times New Roman" w:cs="Times New Roman"/>
+          <w:sz w:val="24"/>
+        </w:rPr>
+        <w:t xml:space="preserve"> Cat: have checked and</w:t>
       </w:r>
       <w:r>
         <w:rPr>
@@ -1005,7 +1224,7 @@
         </w:rPr>
         <w:t xml:space="preserve"> “Coming soon” website: </w:t>
       </w:r>
-      <w:hyperlink r:id="rId8" w:history="1">
+      <w:hyperlink r:id="rId7" w:history="1">
         <w:r>
           <w:rPr>
             <w:rStyle w:val="Hyperlink"/>
@@ -1110,13 +1329,22 @@
         </w:rPr>
         <w:t xml:space="preserve">Function </w:t>
       </w:r>
+      <w:proofErr w:type="spellStart"/>
       <w:proofErr w:type="gramStart"/>
       <w:r>
         <w:rPr>
           <w:rFonts w:ascii="Times New Roman" w:eastAsia="Times New Roman" w:hAnsi="Times New Roman" w:cs="Times New Roman"/>
           <w:sz w:val="24"/>
         </w:rPr>
-        <w:t>checkBusy(</w:t>
+        <w:t>checkBusy</w:t>
+      </w:r>
+      <w:proofErr w:type="spellEnd"/>
+      <w:r>
+        <w:rPr>
+          <w:rFonts w:ascii="Times New Roman" w:eastAsia="Times New Roman" w:hAnsi="Times New Roman" w:cs="Times New Roman"/>
+          <w:sz w:val="24"/>
+        </w:rPr>
+        <w:t>(</w:t>
       </w:r>
       <w:proofErr w:type="gramEnd"/>
       <w:r>
@@ -1220,13 +1448,22 @@
         </w:rPr>
         <w:t xml:space="preserve">Function </w:t>
       </w:r>
+      <w:proofErr w:type="spellStart"/>
       <w:proofErr w:type="gramStart"/>
       <w:r>
         <w:rPr>
           <w:rFonts w:ascii="Times New Roman" w:eastAsia="Times New Roman" w:hAnsi="Times New Roman" w:cs="Times New Roman"/>
           <w:sz w:val="24"/>
         </w:rPr>
-        <w:t>checkVip(</w:t>
+        <w:t>checkVip</w:t>
+      </w:r>
+      <w:proofErr w:type="spellEnd"/>
+      <w:r>
+        <w:rPr>
+          <w:rFonts w:ascii="Times New Roman" w:eastAsia="Times New Roman" w:hAnsi="Times New Roman" w:cs="Times New Roman"/>
+          <w:sz w:val="24"/>
+        </w:rPr>
+        <w:t>(</w:t>
       </w:r>
       <w:proofErr w:type="gramEnd"/>
       <w:r>
@@ -1330,13 +1567,22 @@
         </w:rPr>
         <w:t xml:space="preserve">Function </w:t>
       </w:r>
+      <w:proofErr w:type="spellStart"/>
       <w:proofErr w:type="gramStart"/>
       <w:r>
         <w:rPr>
           <w:rFonts w:ascii="Times New Roman" w:eastAsia="Times New Roman" w:hAnsi="Times New Roman" w:cs="Times New Roman"/>
           <w:sz w:val="24"/>
         </w:rPr>
-        <w:t>getCalendar(</w:t>
+        <w:t>getCalendar</w:t>
+      </w:r>
+      <w:proofErr w:type="spellEnd"/>
+      <w:r>
+        <w:rPr>
+          <w:rFonts w:ascii="Times New Roman" w:eastAsia="Times New Roman" w:hAnsi="Times New Roman" w:cs="Times New Roman"/>
+          <w:sz w:val="24"/>
+        </w:rPr>
+        <w:t>(</w:t>
       </w:r>
       <w:proofErr w:type="gramEnd"/>
       <w:r>
@@ -1418,8 +1664,6 @@
         </w:rPr>
         <w:t>are:</w:t>
       </w:r>
-      <w:bookmarkStart w:id="0" w:name="_GoBack"/>
-      <w:bookmarkEnd w:id="0"/>
     </w:p>
     <w:tbl>
       <w:tblPr>
@@ -1490,6 +1734,7 @@
                 <w:sz w:val="24"/>
               </w:rPr>
             </w:pPr>
+            <w:proofErr w:type="spellStart"/>
             <w:r>
               <w:rPr>
                 <w:rFonts w:ascii="Times New Roman" w:eastAsia="Times New Roman" w:hAnsi="Times New Roman" w:cs="Times New Roman"/>
@@ -1497,6 +1742,7 @@
               </w:rPr>
               <w:t>Duy</w:t>
             </w:r>
+            <w:proofErr w:type="spellEnd"/>
           </w:p>
         </w:tc>
         <w:tc>
@@ -1534,6 +1780,7 @@
                 <w:sz w:val="24"/>
               </w:rPr>
             </w:pPr>
+            <w:proofErr w:type="spellStart"/>
             <w:r>
               <w:rPr>
                 <w:rFonts w:ascii="Times New Roman" w:eastAsia="Times New Roman" w:hAnsi="Times New Roman" w:cs="Times New Roman"/>
@@ -1541,6 +1788,7 @@
               </w:rPr>
               <w:t>Trang</w:t>
             </w:r>
+            <w:proofErr w:type="spellEnd"/>
           </w:p>
         </w:tc>
         <w:tc>
@@ -1605,6 +1853,7 @@
                 <w:sz w:val="24"/>
               </w:rPr>
             </w:pPr>
+            <w:proofErr w:type="spellStart"/>
             <w:r>
               <w:rPr>
                 <w:rFonts w:ascii="Times New Roman" w:eastAsia="Times New Roman" w:hAnsi="Times New Roman" w:cs="Times New Roman"/>
@@ -1612,6 +1861,7 @@
               </w:rPr>
               <w:t>dungngo</w:t>
             </w:r>
+            <w:proofErr w:type="spellEnd"/>
           </w:p>
         </w:tc>
         <w:tc>
@@ -1627,6 +1877,7 @@
                 <w:sz w:val="24"/>
               </w:rPr>
             </w:pPr>
+            <w:proofErr w:type="spellStart"/>
             <w:r>
               <w:rPr>
                 <w:rFonts w:ascii="Times New Roman" w:eastAsia="Times New Roman" w:hAnsi="Times New Roman" w:cs="Times New Roman"/>
@@ -1634,6 +1885,7 @@
               </w:rPr>
               <w:t>duyduydz</w:t>
             </w:r>
+            <w:proofErr w:type="spellEnd"/>
           </w:p>
         </w:tc>
         <w:tc>
@@ -1649,6 +1901,7 @@
                 <w:sz w:val="24"/>
               </w:rPr>
             </w:pPr>
+            <w:proofErr w:type="spellStart"/>
             <w:r>
               <w:rPr>
                 <w:rFonts w:ascii="Times New Roman" w:eastAsia="Times New Roman" w:hAnsi="Times New Roman" w:cs="Times New Roman"/>
@@ -1656,6 +1909,7 @@
               </w:rPr>
               <w:t>luongng</w:t>
             </w:r>
+            <w:proofErr w:type="spellEnd"/>
           </w:p>
         </w:tc>
         <w:tc>
@@ -1671,6 +1925,7 @@
                 <w:sz w:val="24"/>
               </w:rPr>
             </w:pPr>
+            <w:proofErr w:type="spellStart"/>
             <w:r>
               <w:rPr>
                 <w:rFonts w:ascii="Times New Roman" w:eastAsia="Times New Roman" w:hAnsi="Times New Roman" w:cs="Times New Roman"/>
@@ -1678,6 +1933,7 @@
               </w:rPr>
               <w:t>pagenguyen</w:t>
             </w:r>
+            <w:proofErr w:type="spellEnd"/>
           </w:p>
         </w:tc>
         <w:tc>
@@ -1764,6 +2020,7 @@
                 <w:sz w:val="24"/>
               </w:rPr>
             </w:pPr>
+            <w:proofErr w:type="spellStart"/>
             <w:r>
               <w:rPr>
                 <w:rFonts w:ascii="Times New Roman" w:eastAsia="Times New Roman" w:hAnsi="Times New Roman" w:cs="Times New Roman"/>
@@ -1771,6 +2028,7 @@
               </w:rPr>
               <w:t>duydepzai</w:t>
             </w:r>
+            <w:proofErr w:type="spellEnd"/>
           </w:p>
         </w:tc>
         <w:tc>
@@ -1786,6 +2044,7 @@
                 <w:sz w:val="24"/>
               </w:rPr>
             </w:pPr>
+            <w:proofErr w:type="spellStart"/>
             <w:r>
               <w:rPr>
                 <w:rFonts w:ascii="Times New Roman" w:eastAsia="Times New Roman" w:hAnsi="Times New Roman" w:cs="Times New Roman"/>
@@ -1793,6 +2052,7 @@
               </w:rPr>
               <w:t>superuglycz</w:t>
             </w:r>
+            <w:proofErr w:type="spellEnd"/>
           </w:p>
         </w:tc>
         <w:tc>
@@ -1808,6 +2068,7 @@
                 <w:sz w:val="24"/>
               </w:rPr>
             </w:pPr>
+            <w:proofErr w:type="spellStart"/>
             <w:r>
               <w:rPr>
                 <w:rFonts w:ascii="Times New Roman" w:eastAsia="Times New Roman" w:hAnsi="Times New Roman" w:cs="Times New Roman"/>
@@ -1815,6 +2076,7 @@
               </w:rPr>
               <w:t>pagetmhg</w:t>
             </w:r>
+            <w:proofErr w:type="spellEnd"/>
           </w:p>
         </w:tc>
         <w:tc>
@@ -1869,7 +2131,23 @@
           <w:rFonts w:ascii="Times New Roman" w:eastAsia="Times New Roman" w:hAnsi="Times New Roman" w:cs="Times New Roman"/>
           <w:sz w:val="24"/>
         </w:rPr>
-        <w:t xml:space="preserve"> calendar: each member create a</w:t>
+        <w:t xml:space="preserve"> </w:t>
+      </w:r>
+      <w:proofErr w:type="gramStart"/>
+      <w:r>
+        <w:rPr>
+          <w:rFonts w:ascii="Times New Roman" w:eastAsia="Times New Roman" w:hAnsi="Times New Roman" w:cs="Times New Roman"/>
+          <w:sz w:val="24"/>
+        </w:rPr>
+        <w:t>calendar:</w:t>
+      </w:r>
+      <w:proofErr w:type="gramEnd"/>
+      <w:r>
+        <w:rPr>
+          <w:rFonts w:ascii="Times New Roman" w:eastAsia="Times New Roman" w:hAnsi="Times New Roman" w:cs="Times New Roman"/>
+          <w:sz w:val="24"/>
+        </w:rPr>
+        <w:t xml:space="preserve"> each member create a</w:t>
       </w:r>
       <w:r>
         <w:rPr>
@@ -1957,7 +2235,23 @@
           <w:rFonts w:ascii="Times New Roman" w:eastAsia="Times New Roman" w:hAnsi="Times New Roman" w:cs="Times New Roman"/>
           <w:sz w:val="24"/>
         </w:rPr>
-        <w:t>Nguyen Minh Trang: code</w:t>
+        <w:t xml:space="preserve">Nguyen Minh </w:t>
+      </w:r>
+      <w:proofErr w:type="spellStart"/>
+      <w:r>
+        <w:rPr>
+          <w:rFonts w:ascii="Times New Roman" w:eastAsia="Times New Roman" w:hAnsi="Times New Roman" w:cs="Times New Roman"/>
+          <w:sz w:val="24"/>
+        </w:rPr>
+        <w:t>Trang</w:t>
+      </w:r>
+      <w:proofErr w:type="spellEnd"/>
+      <w:r>
+        <w:rPr>
+          <w:rFonts w:ascii="Times New Roman" w:eastAsia="Times New Roman" w:hAnsi="Times New Roman" w:cs="Times New Roman"/>
+          <w:sz w:val="24"/>
+        </w:rPr>
+        <w:t>: code</w:t>
       </w:r>
       <w:r>
         <w:rPr>
@@ -2002,7 +2296,23 @@
           <w:rFonts w:ascii="Times New Roman" w:eastAsia="Times New Roman" w:hAnsi="Times New Roman" w:cs="Times New Roman"/>
           <w:sz w:val="24"/>
         </w:rPr>
-        <w:t>Nguyen Thi Luong: solve</w:t>
+        <w:t xml:space="preserve">Nguyen </w:t>
+      </w:r>
+      <w:proofErr w:type="spellStart"/>
+      <w:r>
+        <w:rPr>
+          <w:rFonts w:ascii="Times New Roman" w:eastAsia="Times New Roman" w:hAnsi="Times New Roman" w:cs="Times New Roman"/>
+          <w:sz w:val="24"/>
+        </w:rPr>
+        <w:t>Thi</w:t>
+      </w:r>
+      <w:proofErr w:type="spellEnd"/>
+      <w:r>
+        <w:rPr>
+          <w:rFonts w:ascii="Times New Roman" w:eastAsia="Times New Roman" w:hAnsi="Times New Roman" w:cs="Times New Roman"/>
+          <w:sz w:val="24"/>
+        </w:rPr>
+        <w:t xml:space="preserve"> Luong: solve</w:t>
       </w:r>
       <w:r>
         <w:rPr>
@@ -2033,7 +2343,23 @@
           <w:rFonts w:ascii="Times New Roman" w:eastAsia="Times New Roman" w:hAnsi="Times New Roman" w:cs="Times New Roman"/>
           <w:sz w:val="24"/>
         </w:rPr>
-        <w:t xml:space="preserve">Ngo Duc Dung: </w:t>
+        <w:t xml:space="preserve">Ngo </w:t>
+      </w:r>
+      <w:proofErr w:type="spellStart"/>
+      <w:r>
+        <w:rPr>
+          <w:rFonts w:ascii="Times New Roman" w:eastAsia="Times New Roman" w:hAnsi="Times New Roman" w:cs="Times New Roman"/>
+          <w:sz w:val="24"/>
+        </w:rPr>
+        <w:t>Duc</w:t>
+      </w:r>
+      <w:proofErr w:type="spellEnd"/>
+      <w:r>
+        <w:rPr>
+          <w:rFonts w:ascii="Times New Roman" w:eastAsia="Times New Roman" w:hAnsi="Times New Roman" w:cs="Times New Roman"/>
+          <w:sz w:val="24"/>
+        </w:rPr>
+        <w:t xml:space="preserve"> Dung: </w:t>
       </w:r>
       <w:r>
         <w:rPr>
@@ -2078,7 +2404,39 @@
           <w:rFonts w:ascii="Times New Roman" w:eastAsia="Times New Roman" w:hAnsi="Times New Roman" w:cs="Times New Roman"/>
           <w:sz w:val="24"/>
         </w:rPr>
-        <w:t xml:space="preserve">Nguyen Manh Duy: </w:t>
+        <w:t xml:space="preserve">Nguyen </w:t>
+      </w:r>
+      <w:proofErr w:type="spellStart"/>
+      <w:r>
+        <w:rPr>
+          <w:rFonts w:ascii="Times New Roman" w:eastAsia="Times New Roman" w:hAnsi="Times New Roman" w:cs="Times New Roman"/>
+          <w:sz w:val="24"/>
+        </w:rPr>
+        <w:t>Manh</w:t>
+      </w:r>
+      <w:proofErr w:type="spellEnd"/>
+      <w:r>
+        <w:rPr>
+          <w:rFonts w:ascii="Times New Roman" w:eastAsia="Times New Roman" w:hAnsi="Times New Roman" w:cs="Times New Roman"/>
+          <w:sz w:val="24"/>
+        </w:rPr>
+        <w:t xml:space="preserve"> </w:t>
+      </w:r>
+      <w:proofErr w:type="spellStart"/>
+      <w:r>
+        <w:rPr>
+          <w:rFonts w:ascii="Times New Roman" w:eastAsia="Times New Roman" w:hAnsi="Times New Roman" w:cs="Times New Roman"/>
+          <w:sz w:val="24"/>
+        </w:rPr>
+        <w:t>Duy</w:t>
+      </w:r>
+      <w:proofErr w:type="spellEnd"/>
+      <w:r>
+        <w:rPr>
+          <w:rFonts w:ascii="Times New Roman" w:eastAsia="Times New Roman" w:hAnsi="Times New Roman" w:cs="Times New Roman"/>
+          <w:sz w:val="24"/>
+        </w:rPr>
+        <w:t xml:space="preserve">: </w:t>
       </w:r>
       <w:r>
         <w:rPr>
@@ -2123,7 +2481,23 @@
           <w:rFonts w:ascii="Times New Roman" w:eastAsia="Times New Roman" w:hAnsi="Times New Roman" w:cs="Times New Roman"/>
           <w:sz w:val="24"/>
         </w:rPr>
-        <w:t xml:space="preserve">Can Duy Cat: complete functions: </w:t>
+        <w:t xml:space="preserve">Can </w:t>
+      </w:r>
+      <w:proofErr w:type="spellStart"/>
+      <w:r>
+        <w:rPr>
+          <w:rFonts w:ascii="Times New Roman" w:eastAsia="Times New Roman" w:hAnsi="Times New Roman" w:cs="Times New Roman"/>
+          <w:sz w:val="24"/>
+        </w:rPr>
+        <w:t>Duy</w:t>
+      </w:r>
+      <w:proofErr w:type="spellEnd"/>
+      <w:r>
+        <w:rPr>
+          <w:rFonts w:ascii="Times New Roman" w:eastAsia="Times New Roman" w:hAnsi="Times New Roman" w:cs="Times New Roman"/>
+          <w:sz w:val="24"/>
+        </w:rPr>
+        <w:t xml:space="preserve"> Cat: complete functions: </w:t>
       </w:r>
       <w:r>
         <w:rPr>
@@ -2293,7 +2667,35 @@
                 <w:rFonts w:ascii="Times New Roman" w:eastAsia="Times New Roman" w:hAnsi="Times New Roman" w:cs="Times New Roman"/>
                 <w:sz w:val="24"/>
               </w:rPr>
-              <w:t>All priorities</w:t>
+              <w:t>1</w:t>
+            </w:r>
+            <w:r>
+              <w:rPr>
+                <w:rFonts w:ascii="Times New Roman" w:eastAsia="Times New Roman" w:hAnsi="Times New Roman" w:cs="Times New Roman"/>
+                <w:sz w:val="24"/>
+              </w:rPr>
+              <w:t>2</w:t>
+            </w:r>
+            <w:r>
+              <w:rPr>
+                <w:rFonts w:ascii="Times New Roman" w:eastAsia="Times New Roman" w:hAnsi="Times New Roman" w:cs="Times New Roman"/>
+                <w:sz w:val="24"/>
+              </w:rPr>
+              <w:t>:00 am</w:t>
+            </w:r>
+            <w:r>
+              <w:rPr>
+                <w:rFonts w:ascii="Times New Roman" w:eastAsia="Times New Roman" w:hAnsi="Times New Roman" w:cs="Times New Roman"/>
+                <w:sz w:val="24"/>
+              </w:rPr>
+              <w:t xml:space="preserve"> to 5:59</w:t>
+            </w:r>
+            <w:r>
+              <w:rPr>
+                <w:rFonts w:ascii="Times New Roman" w:eastAsia="Times New Roman" w:hAnsi="Times New Roman" w:cs="Times New Roman"/>
+                <w:sz w:val="24"/>
+              </w:rPr>
+              <w:t xml:space="preserve"> am</w:t>
             </w:r>
           </w:p>
         </w:tc>
@@ -2314,14 +2716,7 @@
                 <w:rFonts w:ascii="Times New Roman" w:eastAsia="Times New Roman" w:hAnsi="Times New Roman" w:cs="Times New Roman"/>
                 <w:sz w:val="24"/>
               </w:rPr>
-              <w:t>+ 200</w:t>
-            </w:r>
-            <w:r>
-              <w:rPr>
-                <w:rFonts w:ascii="Times New Roman" w:eastAsia="Times New Roman" w:hAnsi="Times New Roman" w:cs="Times New Roman"/>
-                <w:sz w:val="24"/>
-              </w:rPr>
-              <w:t>pts</w:t>
+              <w:t>0pts</w:t>
             </w:r>
           </w:p>
         </w:tc>
@@ -2392,7 +2787,14 @@
                 <w:rFonts w:ascii="Times New Roman" w:eastAsia="Times New Roman" w:hAnsi="Times New Roman" w:cs="Times New Roman"/>
                 <w:sz w:val="24"/>
               </w:rPr>
-              <w:t xml:space="preserve"> to 8:00 </w:t>
+              <w:t xml:space="preserve"> to 7:59</w:t>
+            </w:r>
+            <w:r>
+              <w:rPr>
+                <w:rFonts w:ascii="Times New Roman" w:eastAsia="Times New Roman" w:hAnsi="Times New Roman" w:cs="Times New Roman"/>
+                <w:sz w:val="24"/>
+              </w:rPr>
+              <w:t xml:space="preserve"> </w:t>
             </w:r>
             <w:r>
               <w:rPr>
@@ -2420,7 +2822,7 @@
                 <w:rFonts w:ascii="Times New Roman" w:eastAsia="Times New Roman" w:hAnsi="Times New Roman" w:cs="Times New Roman"/>
                 <w:sz w:val="24"/>
               </w:rPr>
-              <w:t>+ 5</w:t>
+              <w:t>+ 15</w:t>
             </w:r>
             <w:r>
               <w:rPr>
@@ -2463,7 +2865,14 @@
                 <w:rFonts w:ascii="Times New Roman" w:eastAsia="Times New Roman" w:hAnsi="Times New Roman" w:cs="Times New Roman"/>
                 <w:sz w:val="24"/>
               </w:rPr>
-              <w:t xml:space="preserve"> to 17:00 </w:t>
+              <w:t xml:space="preserve"> to 16:59</w:t>
+            </w:r>
+            <w:r>
+              <w:rPr>
+                <w:rFonts w:ascii="Times New Roman" w:eastAsia="Times New Roman" w:hAnsi="Times New Roman" w:cs="Times New Roman"/>
+                <w:sz w:val="24"/>
+              </w:rPr>
+              <w:t xml:space="preserve"> </w:t>
             </w:r>
             <w:r>
               <w:rPr>
@@ -2492,7 +2901,14 @@
                 <w:rFonts w:ascii="Times New Roman" w:eastAsia="Times New Roman" w:hAnsi="Times New Roman" w:cs="Times New Roman"/>
                 <w:sz w:val="24"/>
               </w:rPr>
-              <w:t>+ 20</w:t>
+              <w:t>+ 5</w:t>
+            </w:r>
+            <w:r>
+              <w:rPr>
+                <w:rFonts w:ascii="Times New Roman" w:eastAsia="Times New Roman" w:hAnsi="Times New Roman" w:cs="Times New Roman"/>
+                <w:sz w:val="24"/>
+              </w:rPr>
+              <w:t>0</w:t>
             </w:r>
             <w:r>
               <w:rPr>
@@ -2540,7 +2956,21 @@
                 <w:rFonts w:ascii="Times New Roman" w:eastAsia="Times New Roman" w:hAnsi="Times New Roman" w:cs="Times New Roman"/>
                 <w:sz w:val="24"/>
               </w:rPr>
-              <w:t xml:space="preserve"> to 11:00 </w:t>
+              <w:t xml:space="preserve"> to 1</w:t>
+            </w:r>
+            <w:r>
+              <w:rPr>
+                <w:rFonts w:ascii="Times New Roman" w:eastAsia="Times New Roman" w:hAnsi="Times New Roman" w:cs="Times New Roman"/>
+                <w:sz w:val="24"/>
+              </w:rPr>
+              <w:t>0:59</w:t>
+            </w:r>
+            <w:r>
+              <w:rPr>
+                <w:rFonts w:ascii="Times New Roman" w:eastAsia="Times New Roman" w:hAnsi="Times New Roman" w:cs="Times New Roman"/>
+                <w:sz w:val="24"/>
+              </w:rPr>
+              <w:t xml:space="preserve"> </w:t>
             </w:r>
             <w:r>
               <w:rPr>
@@ -2568,7 +2998,14 @@
                 <w:rFonts w:ascii="Times New Roman" w:eastAsia="Times New Roman" w:hAnsi="Times New Roman" w:cs="Times New Roman"/>
                 <w:sz w:val="24"/>
               </w:rPr>
-              <w:t>+ 10</w:t>
+              <w:t>+ 3</w:t>
+            </w:r>
+            <w:r>
+              <w:rPr>
+                <w:rFonts w:ascii="Times New Roman" w:eastAsia="Times New Roman" w:hAnsi="Times New Roman" w:cs="Times New Roman"/>
+                <w:sz w:val="24"/>
+              </w:rPr>
+              <w:t>0</w:t>
             </w:r>
             <w:r>
               <w:rPr>
@@ -2611,7 +3048,14 @@
                 <w:rFonts w:ascii="Times New Roman" w:eastAsia="Times New Roman" w:hAnsi="Times New Roman" w:cs="Times New Roman"/>
                 <w:sz w:val="24"/>
               </w:rPr>
-              <w:t xml:space="preserve"> to 20:00 </w:t>
+              <w:t xml:space="preserve"> to 19:59</w:t>
+            </w:r>
+            <w:r>
+              <w:rPr>
+                <w:rFonts w:ascii="Times New Roman" w:eastAsia="Times New Roman" w:hAnsi="Times New Roman" w:cs="Times New Roman"/>
+                <w:sz w:val="24"/>
+              </w:rPr>
+              <w:t xml:space="preserve"> </w:t>
             </w:r>
             <w:r>
               <w:rPr>
@@ -2640,7 +3084,7 @@
                 <w:rFonts w:ascii="Times New Roman" w:eastAsia="Times New Roman" w:hAnsi="Times New Roman" w:cs="Times New Roman"/>
                 <w:sz w:val="24"/>
               </w:rPr>
-              <w:t>+ 5</w:t>
+              <w:t>+ 20</w:t>
             </w:r>
             <w:r>
               <w:rPr>
@@ -2688,7 +3132,14 @@
                 <w:rFonts w:ascii="Times New Roman" w:eastAsia="Times New Roman" w:hAnsi="Times New Roman" w:cs="Times New Roman"/>
                 <w:sz w:val="24"/>
               </w:rPr>
-              <w:t xml:space="preserve"> to 14:00 </w:t>
+              <w:t xml:space="preserve"> to 13:59</w:t>
+            </w:r>
+            <w:r>
+              <w:rPr>
+                <w:rFonts w:ascii="Times New Roman" w:eastAsia="Times New Roman" w:hAnsi="Times New Roman" w:cs="Times New Roman"/>
+                <w:sz w:val="24"/>
+              </w:rPr>
+              <w:t xml:space="preserve"> </w:t>
             </w:r>
             <w:r>
               <w:rPr>
@@ -2716,7 +3167,7 @@
                 <w:rFonts w:ascii="Times New Roman" w:eastAsia="Times New Roman" w:hAnsi="Times New Roman" w:cs="Times New Roman"/>
                 <w:sz w:val="24"/>
               </w:rPr>
-              <w:t>+ 2</w:t>
+              <w:t>+ 20</w:t>
             </w:r>
             <w:r>
               <w:rPr>
@@ -2759,14 +3210,28 @@
                 <w:rFonts w:ascii="Times New Roman" w:eastAsia="Times New Roman" w:hAnsi="Times New Roman" w:cs="Times New Roman"/>
                 <w:sz w:val="24"/>
               </w:rPr>
-              <w:t xml:space="preserve"> to 23:00 </w:t>
-            </w:r>
-            <w:r>
-              <w:rPr>
-                <w:rFonts w:ascii="Times New Roman" w:eastAsia="Times New Roman" w:hAnsi="Times New Roman" w:cs="Times New Roman"/>
-                <w:sz w:val="24"/>
-              </w:rPr>
-              <w:t>pm</w:t>
+              <w:t xml:space="preserve"> to 12:00</w:t>
+            </w:r>
+            <w:r>
+              <w:rPr>
+                <w:rFonts w:ascii="Times New Roman" w:eastAsia="Times New Roman" w:hAnsi="Times New Roman" w:cs="Times New Roman"/>
+                <w:sz w:val="24"/>
+              </w:rPr>
+              <w:t xml:space="preserve"> </w:t>
+            </w:r>
+            <w:r>
+              <w:rPr>
+                <w:rFonts w:ascii="Times New Roman" w:eastAsia="Times New Roman" w:hAnsi="Times New Roman" w:cs="Times New Roman"/>
+                <w:sz w:val="24"/>
+              </w:rPr>
+              <w:t>a</w:t>
+            </w:r>
+            <w:r>
+              <w:rPr>
+                <w:rFonts w:ascii="Times New Roman" w:eastAsia="Times New Roman" w:hAnsi="Times New Roman" w:cs="Times New Roman"/>
+                <w:sz w:val="24"/>
+              </w:rPr>
+              <w:t>m</w:t>
             </w:r>
           </w:p>
         </w:tc>
@@ -2788,7 +3253,7 @@
                 <w:rFonts w:ascii="Times New Roman" w:eastAsia="Times New Roman" w:hAnsi="Times New Roman" w:cs="Times New Roman"/>
                 <w:sz w:val="24"/>
               </w:rPr>
-              <w:t>+ 10</w:t>
+              <w:t>+ 15</w:t>
             </w:r>
             <w:r>
               <w:rPr>
@@ -2809,6 +3274,7 @@
           <w:sz w:val="24"/>
         </w:rPr>
       </w:pPr>
+      <w:proofErr w:type="spellStart"/>
       <w:r>
         <w:rPr>
           <w:rFonts w:ascii="Times New Roman" w:eastAsia="Times New Roman" w:hAnsi="Times New Roman" w:cs="Times New Roman"/>
@@ -2816,6 +3282,7 @@
         </w:rPr>
         <w:t>Avoidings</w:t>
       </w:r>
+      <w:proofErr w:type="spellEnd"/>
       <w:r>
         <w:rPr>
           <w:rFonts w:ascii="Times New Roman" w:eastAsia="Times New Roman" w:hAnsi="Times New Roman" w:cs="Times New Roman"/>
@@ -2824,127 +3291,47 @@
         <w:t>:</w:t>
       </w:r>
     </w:p>
-    <w:tbl>
-      <w:tblPr>
-        <w:tblStyle w:val="TableGrid"/>
-        <w:tblW w:w="0" w:type="auto"/>
-        <w:jc w:val="center"/>
-        <w:tblLook w:val="04A0" w:firstRow="1" w:lastRow="0" w:firstColumn="1" w:lastColumn="0" w:noHBand="0" w:noVBand="1"/>
-      </w:tblPr>
-      <w:tblGrid>
-        <w:gridCol w:w="2880"/>
-        <w:gridCol w:w="1152"/>
-        <w:gridCol w:w="2880"/>
-        <w:gridCol w:w="1152"/>
-      </w:tblGrid>
-      <w:tr>
-        <w:trPr>
-          <w:jc w:val="center"/>
-        </w:trPr>
-        <w:tc>
-          <w:tcPr>
-            <w:tcW w:w="2880" w:type="dxa"/>
-          </w:tcPr>
-          <w:p>
-            <w:pPr>
-              <w:spacing w:after="0" w:line="240" w:lineRule="auto"/>
-              <w:jc w:val="both"/>
-              <w:rPr>
-                <w:rFonts w:ascii="Times New Roman" w:eastAsia="Times New Roman" w:hAnsi="Times New Roman" w:cs="Times New Roman"/>
-                <w:sz w:val="24"/>
-              </w:rPr>
-            </w:pPr>
-            <w:r>
-              <w:rPr>
-                <w:rFonts w:ascii="Times New Roman" w:eastAsia="Times New Roman" w:hAnsi="Times New Roman" w:cs="Times New Roman"/>
-                <w:sz w:val="24"/>
-              </w:rPr>
-              <w:t>All avoiding</w:t>
-            </w:r>
-          </w:p>
-        </w:tc>
-        <w:tc>
-          <w:tcPr>
-            <w:tcW w:w="1152" w:type="dxa"/>
-          </w:tcPr>
-          <w:p>
-            <w:pPr>
-              <w:spacing w:after="0" w:line="240" w:lineRule="auto"/>
-              <w:jc w:val="both"/>
-              <w:rPr>
-                <w:rFonts w:ascii="Times New Roman" w:eastAsia="Times New Roman" w:hAnsi="Times New Roman" w:cs="Times New Roman"/>
-                <w:sz w:val="24"/>
-              </w:rPr>
-            </w:pPr>
-            <w:r>
-              <w:rPr>
-                <w:rFonts w:ascii="Times New Roman" w:eastAsia="Times New Roman" w:hAnsi="Times New Roman" w:cs="Times New Roman"/>
-                <w:sz w:val="24"/>
-              </w:rPr>
-              <w:t>- 200</w:t>
-            </w:r>
-            <w:r>
-              <w:rPr>
-                <w:rFonts w:ascii="Times New Roman" w:eastAsia="Times New Roman" w:hAnsi="Times New Roman" w:cs="Times New Roman"/>
-                <w:sz w:val="24"/>
-              </w:rPr>
-              <w:t>pts</w:t>
-            </w:r>
-          </w:p>
-        </w:tc>
-        <w:tc>
-          <w:tcPr>
-            <w:tcW w:w="2880" w:type="dxa"/>
-          </w:tcPr>
-          <w:p>
-            <w:pPr>
-              <w:spacing w:after="0" w:line="240" w:lineRule="auto"/>
-              <w:jc w:val="both"/>
-              <w:rPr>
-                <w:rFonts w:ascii="Times New Roman" w:eastAsia="Times New Roman" w:hAnsi="Times New Roman" w:cs="Times New Roman"/>
-                <w:sz w:val="24"/>
-              </w:rPr>
-            </w:pPr>
-            <w:r>
-              <w:rPr>
-                <w:rFonts w:ascii="Times New Roman" w:eastAsia="Times New Roman" w:hAnsi="Times New Roman" w:cs="Times New Roman"/>
-                <w:sz w:val="24"/>
-              </w:rPr>
-              <w:t>Each next day passed</w:t>
-            </w:r>
-          </w:p>
-        </w:tc>
-        <w:tc>
-          <w:tcPr>
-            <w:tcW w:w="1152" w:type="dxa"/>
-          </w:tcPr>
-          <w:p>
-            <w:pPr>
-              <w:spacing w:after="0" w:line="240" w:lineRule="auto"/>
-              <w:jc w:val="both"/>
-              <w:rPr>
-                <w:rFonts w:ascii="Times New Roman" w:eastAsia="Times New Roman" w:hAnsi="Times New Roman" w:cs="Times New Roman"/>
-                <w:sz w:val="24"/>
-              </w:rPr>
-            </w:pPr>
-            <w:r>
-              <w:rPr>
-                <w:rFonts w:ascii="Times New Roman" w:eastAsia="Times New Roman" w:hAnsi="Times New Roman" w:cs="Times New Roman"/>
-                <w:sz w:val="24"/>
-              </w:rPr>
-              <w:t>- 9</w:t>
-            </w:r>
-            <w:r>
-              <w:rPr>
-                <w:rFonts w:ascii="Times New Roman" w:eastAsia="Times New Roman" w:hAnsi="Times New Roman" w:cs="Times New Roman"/>
-                <w:sz w:val="24"/>
-              </w:rPr>
-              <w:t>pts</w:t>
-            </w:r>
-          </w:p>
-        </w:tc>
-      </w:tr>
-    </w:tbl>
+    <w:p>
+      <w:pPr>
+        <w:spacing w:before="40" w:after="0" w:line="240" w:lineRule="auto"/>
+        <w:rPr>
+          <w:rFonts w:ascii="Times New Roman" w:eastAsia="Times New Roman" w:hAnsi="Times New Roman" w:cs="Times New Roman"/>
+          <w:sz w:val="24"/>
+        </w:rPr>
+      </w:pPr>
+      <w:r>
+        <w:rPr>
+          <w:rFonts w:ascii="Times New Roman" w:eastAsia="Times New Roman" w:hAnsi="Times New Roman" w:cs="Times New Roman"/>
+          <w:sz w:val="24"/>
+        </w:rPr>
+        <w:tab/>
+        <w:t>Each next day passed</w:t>
+      </w:r>
+      <w:r>
+        <w:rPr>
+          <w:rFonts w:ascii="Times New Roman" w:eastAsia="Times New Roman" w:hAnsi="Times New Roman" w:cs="Times New Roman"/>
+          <w:sz w:val="24"/>
+        </w:rPr>
+        <w:tab/>
+        <w:t>-</w:t>
+      </w:r>
+      <w:bookmarkStart w:id="0" w:name="_GoBack"/>
+      <w:bookmarkEnd w:id="0"/>
+      <w:r>
+        <w:rPr>
+          <w:rFonts w:ascii="Times New Roman" w:eastAsia="Times New Roman" w:hAnsi="Times New Roman" w:cs="Times New Roman"/>
+          <w:sz w:val="24"/>
+        </w:rPr>
+        <w:t xml:space="preserve">duration </w:t>
+      </w:r>
+      <w:r>
+        <w:rPr>
+          <w:rFonts w:ascii="Times New Roman" w:eastAsia="Times New Roman" w:hAnsi="Times New Roman" w:cs="Times New Roman"/>
+          <w:sz w:val="24"/>
+        </w:rPr>
+        <w:t>pts</w:t>
+      </w:r>
+    </w:p>
     <w:p>
       <w:pPr>
         <w:spacing w:before="60" w:after="0" w:line="240" w:lineRule="auto"/>
@@ -2982,6 +3369,7 @@
         </w:rPr>
         <w:t xml:space="preserve"> higher point, </w:t>
       </w:r>
+      <w:proofErr w:type="gramStart"/>
       <w:r>
         <w:rPr>
           <w:rFonts w:ascii="Times New Roman" w:eastAsia="Times New Roman" w:hAnsi="Times New Roman" w:cs="Times New Roman"/>
@@ -2996,6 +3384,7 @@
         </w:rPr>
         <w:t xml:space="preserve"> more prioritized</w:t>
       </w:r>
+      <w:proofErr w:type="gramEnd"/>
       <w:r>
         <w:rPr>
           <w:rFonts w:ascii="Times New Roman" w:eastAsia="Times New Roman" w:hAnsi="Times New Roman" w:cs="Times New Roman"/>
@@ -3449,7 +3838,7 @@
 </file>
 
 <file path=word/styles.xml><?xml version="1.0" encoding="utf-8"?>
-<w:styles xmlns:mc="http://schemas.openxmlformats.org/markup-compatibility/2006" xmlns:r="http://schemas.openxmlformats.org/officeDocument/2006/relationships" xmlns:w="http://schemas.openxmlformats.org/wordprocessingml/2006/main" xmlns:w14="http://schemas.microsoft.com/office/word/2010/wordml" mc:Ignorable="w14">
+<w:styles xmlns:mc="http://schemas.openxmlformats.org/markup-compatibility/2006" xmlns:r="http://schemas.openxmlformats.org/officeDocument/2006/relationships" xmlns:w="http://schemas.openxmlformats.org/wordprocessingml/2006/main" xmlns:w14="http://schemas.microsoft.com/office/word/2010/wordml" xmlns:w15="http://schemas.microsoft.com/office/word/2012/wordml" mc:Ignorable="w14 w15">
   <w:docDefaults>
     <w:rPrDefault>
       <w:rPr>
@@ -3459,141 +3848,371 @@
     </w:rPrDefault>
     <w:pPrDefault/>
   </w:docDefaults>
-  <w:latentStyles w:defLockedState="0" w:defUIPriority="0" w:defSemiHidden="1" w:defUnhideWhenUsed="1" w:defQFormat="0" w:count="267">
-    <w:lsdException w:name="Normal" w:semiHidden="0" w:unhideWhenUsed="0" w:qFormat="1"/>
-    <w:lsdException w:name="heading 1" w:semiHidden="0" w:unhideWhenUsed="0" w:qFormat="1"/>
-    <w:lsdException w:name="heading 2" w:qFormat="1"/>
-    <w:lsdException w:name="heading 3" w:qFormat="1"/>
-    <w:lsdException w:name="heading 4" w:qFormat="1"/>
-    <w:lsdException w:name="heading 5" w:qFormat="1"/>
-    <w:lsdException w:name="heading 6" w:qFormat="1"/>
-    <w:lsdException w:name="heading 7" w:qFormat="1"/>
-    <w:lsdException w:name="heading 8" w:qFormat="1"/>
-    <w:lsdException w:name="heading 9" w:qFormat="1"/>
-    <w:lsdException w:name="caption" w:qFormat="1"/>
-    <w:lsdException w:name="List Number" w:semiHidden="0" w:unhideWhenUsed="0"/>
-    <w:lsdException w:name="List 4" w:semiHidden="0" w:unhideWhenUsed="0"/>
-    <w:lsdException w:name="List 5" w:semiHidden="0" w:unhideWhenUsed="0"/>
-    <w:lsdException w:name="Title" w:semiHidden="0" w:unhideWhenUsed="0" w:qFormat="1"/>
-    <w:lsdException w:name="Subtitle" w:semiHidden="0" w:unhideWhenUsed="0" w:qFormat="1"/>
-    <w:lsdException w:name="Salutation" w:semiHidden="0" w:unhideWhenUsed="0"/>
-    <w:lsdException w:name="Date" w:semiHidden="0" w:unhideWhenUsed="0"/>
-    <w:lsdException w:name="Body Text First Indent" w:semiHidden="0" w:unhideWhenUsed="0"/>
-    <w:lsdException w:name="Hyperlink" w:uiPriority="99"/>
-    <w:lsdException w:name="Strong" w:semiHidden="0" w:unhideWhenUsed="0" w:qFormat="1"/>
-    <w:lsdException w:name="Emphasis" w:semiHidden="0" w:unhideWhenUsed="0" w:qFormat="1"/>
-    <w:lsdException w:name="Table Grid" w:semiHidden="0" w:unhideWhenUsed="0"/>
-    <w:lsdException w:name="Placeholder Text" w:uiPriority="99" w:unhideWhenUsed="0"/>
-    <w:lsdException w:name="No Spacing" w:semiHidden="0" w:uiPriority="1" w:unhideWhenUsed="0" w:qFormat="1"/>
-    <w:lsdException w:name="Light Shading" w:semiHidden="0" w:uiPriority="60" w:unhideWhenUsed="0"/>
-    <w:lsdException w:name="Light List" w:semiHidden="0" w:uiPriority="61" w:unhideWhenUsed="0"/>
-    <w:lsdException w:name="Light Grid" w:semiHidden="0" w:uiPriority="62" w:unhideWhenUsed="0"/>
-    <w:lsdException w:name="Medium Shading 1" w:semiHidden="0" w:uiPriority="63" w:unhideWhenUsed="0"/>
-    <w:lsdException w:name="Medium Shading 2" w:semiHidden="0" w:uiPriority="64" w:unhideWhenUsed="0"/>
-    <w:lsdException w:name="Medium List 1" w:semiHidden="0" w:uiPriority="65" w:unhideWhenUsed="0"/>
-    <w:lsdException w:name="Medium List 2" w:semiHidden="0" w:uiPriority="66" w:unhideWhenUsed="0"/>
-    <w:lsdException w:name="Medium Grid 1" w:semiHidden="0" w:uiPriority="67" w:unhideWhenUsed="0"/>
-    <w:lsdException w:name="Medium Grid 2" w:semiHidden="0" w:uiPriority="68" w:unhideWhenUsed="0"/>
-    <w:lsdException w:name="Medium Grid 3" w:semiHidden="0" w:uiPriority="69" w:unhideWhenUsed="0"/>
-    <w:lsdException w:name="Dark List" w:semiHidden="0" w:uiPriority="70" w:unhideWhenUsed="0"/>
-    <w:lsdException w:name="Colorful Shading" w:semiHidden="0" w:uiPriority="71" w:unhideWhenUsed="0"/>
-    <w:lsdException w:name="Colorful List" w:semiHidden="0" w:uiPriority="72" w:unhideWhenUsed="0"/>
-    <w:lsdException w:name="Colorful Grid" w:semiHidden="0" w:uiPriority="73" w:unhideWhenUsed="0"/>
-    <w:lsdException w:name="Light Shading Accent 1" w:semiHidden="0" w:uiPriority="60" w:unhideWhenUsed="0"/>
-    <w:lsdException w:name="Light List Accent 1" w:semiHidden="0" w:uiPriority="61" w:unhideWhenUsed="0"/>
-    <w:lsdException w:name="Light Grid Accent 1" w:semiHidden="0" w:uiPriority="62" w:unhideWhenUsed="0"/>
-    <w:lsdException w:name="Medium Shading 1 Accent 1" w:semiHidden="0" w:uiPriority="63" w:unhideWhenUsed="0"/>
-    <w:lsdException w:name="Medium Shading 2 Accent 1" w:semiHidden="0" w:uiPriority="64" w:unhideWhenUsed="0"/>
-    <w:lsdException w:name="Medium List 1 Accent 1" w:semiHidden="0" w:uiPriority="65" w:unhideWhenUsed="0"/>
-    <w:lsdException w:name="Revision" w:uiPriority="99" w:unhideWhenUsed="0"/>
-    <w:lsdException w:name="List Paragraph" w:semiHidden="0" w:uiPriority="34" w:unhideWhenUsed="0" w:qFormat="1"/>
-    <w:lsdException w:name="Quote" w:semiHidden="0" w:uiPriority="29" w:unhideWhenUsed="0" w:qFormat="1"/>
-    <w:lsdException w:name="Intense Quote" w:semiHidden="0" w:uiPriority="30" w:unhideWhenUsed="0" w:qFormat="1"/>
-    <w:lsdException w:name="Medium List 2 Accent 1" w:semiHidden="0" w:uiPriority="66" w:unhideWhenUsed="0"/>
-    <w:lsdException w:name="Medium Grid 1 Accent 1" w:semiHidden="0" w:uiPriority="67" w:unhideWhenUsed="0"/>
-    <w:lsdException w:name="Medium Grid 2 Accent 1" w:semiHidden="0" w:uiPriority="68" w:unhideWhenUsed="0"/>
-    <w:lsdException w:name="Medium Grid 3 Accent 1" w:semiHidden="0" w:uiPriority="69" w:unhideWhenUsed="0"/>
-    <w:lsdException w:name="Dark List Accent 1" w:semiHidden="0" w:uiPriority="70" w:unhideWhenUsed="0"/>
-    <w:lsdException w:name="Colorful Shading Accent 1" w:semiHidden="0" w:uiPriority="71" w:unhideWhenUsed="0"/>
-    <w:lsdException w:name="Colorful List Accent 1" w:semiHidden="0" w:uiPriority="72" w:unhideWhenUsed="0"/>
-    <w:lsdException w:name="Colorful Grid Accent 1" w:semiHidden="0" w:uiPriority="73" w:unhideWhenUsed="0"/>
-    <w:lsdException w:name="Light Shading Accent 2" w:semiHidden="0" w:uiPriority="60" w:unhideWhenUsed="0"/>
-    <w:lsdException w:name="Light List Accent 2" w:semiHidden="0" w:uiPriority="61" w:unhideWhenUsed="0"/>
-    <w:lsdException w:name="Light Grid Accent 2" w:semiHidden="0" w:uiPriority="62" w:unhideWhenUsed="0"/>
-    <w:lsdException w:name="Medium Shading 1 Accent 2" w:semiHidden="0" w:uiPriority="63" w:unhideWhenUsed="0"/>
-    <w:lsdException w:name="Medium Shading 2 Accent 2" w:semiHidden="0" w:uiPriority="64" w:unhideWhenUsed="0"/>
-    <w:lsdException w:name="Medium List 1 Accent 2" w:semiHidden="0" w:uiPriority="65" w:unhideWhenUsed="0"/>
-    <w:lsdException w:name="Medium List 2 Accent 2" w:semiHidden="0" w:uiPriority="66" w:unhideWhenUsed="0"/>
-    <w:lsdException w:name="Medium Grid 1 Accent 2" w:semiHidden="0" w:uiPriority="67" w:unhideWhenUsed="0"/>
-    <w:lsdException w:name="Medium Grid 2 Accent 2" w:semiHidden="0" w:uiPriority="68" w:unhideWhenUsed="0"/>
-    <w:lsdException w:name="Medium Grid 3 Accent 2" w:semiHidden="0" w:uiPriority="69" w:unhideWhenUsed="0"/>
-    <w:lsdException w:name="Dark List Accent 2" w:semiHidden="0" w:uiPriority="70" w:unhideWhenUsed="0"/>
-    <w:lsdException w:name="Colorful Shading Accent 2" w:semiHidden="0" w:uiPriority="71" w:unhideWhenUsed="0"/>
-    <w:lsdException w:name="Colorful List Accent 2" w:semiHidden="0" w:uiPriority="72" w:unhideWhenUsed="0"/>
-    <w:lsdException w:name="Colorful Grid Accent 2" w:semiHidden="0" w:uiPriority="73" w:unhideWhenUsed="0"/>
-    <w:lsdException w:name="Light Shading Accent 3" w:semiHidden="0" w:uiPriority="60" w:unhideWhenUsed="0"/>
-    <w:lsdException w:name="Light List Accent 3" w:semiHidden="0" w:uiPriority="61" w:unhideWhenUsed="0"/>
-    <w:lsdException w:name="Light Grid Accent 3" w:semiHidden="0" w:uiPriority="62" w:unhideWhenUsed="0"/>
-    <w:lsdException w:name="Medium Shading 1 Accent 3" w:semiHidden="0" w:uiPriority="63" w:unhideWhenUsed="0"/>
-    <w:lsdException w:name="Medium Shading 2 Accent 3" w:semiHidden="0" w:uiPriority="64" w:unhideWhenUsed="0"/>
-    <w:lsdException w:name="Medium List 1 Accent 3" w:semiHidden="0" w:uiPriority="65" w:unhideWhenUsed="0"/>
-    <w:lsdException w:name="Medium List 2 Accent 3" w:semiHidden="0" w:uiPriority="66" w:unhideWhenUsed="0"/>
-    <w:lsdException w:name="Medium Grid 1 Accent 3" w:semiHidden="0" w:uiPriority="67" w:unhideWhenUsed="0"/>
-    <w:lsdException w:name="Medium Grid 2 Accent 3" w:semiHidden="0" w:uiPriority="68" w:unhideWhenUsed="0"/>
-    <w:lsdException w:name="Medium Grid 3 Accent 3" w:semiHidden="0" w:uiPriority="69" w:unhideWhenUsed="0"/>
-    <w:lsdException w:name="Dark List Accent 3" w:semiHidden="0" w:uiPriority="70" w:unhideWhenUsed="0"/>
-    <w:lsdException w:name="Colorful Shading Accent 3" w:semiHidden="0" w:uiPriority="71" w:unhideWhenUsed="0"/>
-    <w:lsdException w:name="Colorful List Accent 3" w:semiHidden="0" w:uiPriority="72" w:unhideWhenUsed="0"/>
-    <w:lsdException w:name="Colorful Grid Accent 3" w:semiHidden="0" w:uiPriority="73" w:unhideWhenUsed="0"/>
-    <w:lsdException w:name="Light Shading Accent 4" w:semiHidden="0" w:uiPriority="60" w:unhideWhenUsed="0"/>
-    <w:lsdException w:name="Light List Accent 4" w:semiHidden="0" w:uiPriority="61" w:unhideWhenUsed="0"/>
-    <w:lsdException w:name="Light Grid Accent 4" w:semiHidden="0" w:uiPriority="62" w:unhideWhenUsed="0"/>
-    <w:lsdException w:name="Medium Shading 1 Accent 4" w:semiHidden="0" w:uiPriority="63" w:unhideWhenUsed="0"/>
-    <w:lsdException w:name="Medium Shading 2 Accent 4" w:semiHidden="0" w:uiPriority="64" w:unhideWhenUsed="0"/>
-    <w:lsdException w:name="Medium List 1 Accent 4" w:semiHidden="0" w:uiPriority="65" w:unhideWhenUsed="0"/>
-    <w:lsdException w:name="Medium List 2 Accent 4" w:semiHidden="0" w:uiPriority="66" w:unhideWhenUsed="0"/>
-    <w:lsdException w:name="Medium Grid 1 Accent 4" w:semiHidden="0" w:uiPriority="67" w:unhideWhenUsed="0"/>
-    <w:lsdException w:name="Medium Grid 2 Accent 4" w:semiHidden="0" w:uiPriority="68" w:unhideWhenUsed="0"/>
-    <w:lsdException w:name="Medium Grid 3 Accent 4" w:semiHidden="0" w:uiPriority="69" w:unhideWhenUsed="0"/>
-    <w:lsdException w:name="Dark List Accent 4" w:semiHidden="0" w:uiPriority="70" w:unhideWhenUsed="0"/>
-    <w:lsdException w:name="Colorful Shading Accent 4" w:semiHidden="0" w:uiPriority="71" w:unhideWhenUsed="0"/>
-    <w:lsdException w:name="Colorful List Accent 4" w:semiHidden="0" w:uiPriority="72" w:unhideWhenUsed="0"/>
-    <w:lsdException w:name="Colorful Grid Accent 4" w:semiHidden="0" w:uiPriority="73" w:unhideWhenUsed="0"/>
-    <w:lsdException w:name="Light Shading Accent 5" w:semiHidden="0" w:uiPriority="60" w:unhideWhenUsed="0"/>
-    <w:lsdException w:name="Light List Accent 5" w:semiHidden="0" w:uiPriority="61" w:unhideWhenUsed="0"/>
-    <w:lsdException w:name="Light Grid Accent 5" w:semiHidden="0" w:uiPriority="62" w:unhideWhenUsed="0"/>
-    <w:lsdException w:name="Medium Shading 1 Accent 5" w:semiHidden="0" w:uiPriority="63" w:unhideWhenUsed="0"/>
-    <w:lsdException w:name="Medium Shading 2 Accent 5" w:semiHidden="0" w:uiPriority="64" w:unhideWhenUsed="0"/>
-    <w:lsdException w:name="Medium List 1 Accent 5" w:semiHidden="0" w:uiPriority="65" w:unhideWhenUsed="0"/>
-    <w:lsdException w:name="Medium List 2 Accent 5" w:semiHidden="0" w:uiPriority="66" w:unhideWhenUsed="0"/>
-    <w:lsdException w:name="Medium Grid 1 Accent 5" w:semiHidden="0" w:uiPriority="67" w:unhideWhenUsed="0"/>
-    <w:lsdException w:name="Medium Grid 2 Accent 5" w:semiHidden="0" w:uiPriority="68" w:unhideWhenUsed="0"/>
-    <w:lsdException w:name="Medium Grid 3 Accent 5" w:semiHidden="0" w:uiPriority="69" w:unhideWhenUsed="0"/>
-    <w:lsdException w:name="Dark List Accent 5" w:semiHidden="0" w:uiPriority="70" w:unhideWhenUsed="0"/>
-    <w:lsdException w:name="Colorful Shading Accent 5" w:semiHidden="0" w:uiPriority="71" w:unhideWhenUsed="0"/>
-    <w:lsdException w:name="Colorful List Accent 5" w:semiHidden="0" w:uiPriority="72" w:unhideWhenUsed="0"/>
-    <w:lsdException w:name="Colorful Grid Accent 5" w:semiHidden="0" w:uiPriority="73" w:unhideWhenUsed="0"/>
-    <w:lsdException w:name="Light Shading Accent 6" w:semiHidden="0" w:uiPriority="60" w:unhideWhenUsed="0"/>
-    <w:lsdException w:name="Light List Accent 6" w:semiHidden="0" w:uiPriority="61" w:unhideWhenUsed="0"/>
-    <w:lsdException w:name="Light Grid Accent 6" w:semiHidden="0" w:uiPriority="62" w:unhideWhenUsed="0"/>
-    <w:lsdException w:name="Medium Shading 1 Accent 6" w:semiHidden="0" w:uiPriority="63" w:unhideWhenUsed="0"/>
-    <w:lsdException w:name="Medium Shading 2 Accent 6" w:semiHidden="0" w:uiPriority="64" w:unhideWhenUsed="0"/>
-    <w:lsdException w:name="Medium List 1 Accent 6" w:semiHidden="0" w:uiPriority="65" w:unhideWhenUsed="0"/>
-    <w:lsdException w:name="Medium List 2 Accent 6" w:semiHidden="0" w:uiPriority="66" w:unhideWhenUsed="0"/>
-    <w:lsdException w:name="Medium Grid 1 Accent 6" w:semiHidden="0" w:uiPriority="67" w:unhideWhenUsed="0"/>
-    <w:lsdException w:name="Medium Grid 2 Accent 6" w:semiHidden="0" w:uiPriority="68" w:unhideWhenUsed="0"/>
-    <w:lsdException w:name="Medium Grid 3 Accent 6" w:semiHidden="0" w:uiPriority="69" w:unhideWhenUsed="0"/>
-    <w:lsdException w:name="Dark List Accent 6" w:semiHidden="0" w:uiPriority="70" w:unhideWhenUsed="0"/>
-    <w:lsdException w:name="Colorful Shading Accent 6" w:semiHidden="0" w:uiPriority="71" w:unhideWhenUsed="0"/>
-    <w:lsdException w:name="Colorful List Accent 6" w:semiHidden="0" w:uiPriority="72" w:unhideWhenUsed="0"/>
-    <w:lsdException w:name="Colorful Grid Accent 6" w:semiHidden="0" w:uiPriority="73" w:unhideWhenUsed="0"/>
-    <w:lsdException w:name="Subtle Emphasis" w:semiHidden="0" w:uiPriority="19" w:unhideWhenUsed="0" w:qFormat="1"/>
-    <w:lsdException w:name="Intense Emphasis" w:semiHidden="0" w:uiPriority="21" w:unhideWhenUsed="0" w:qFormat="1"/>
-    <w:lsdException w:name="Subtle Reference" w:semiHidden="0" w:uiPriority="31" w:unhideWhenUsed="0" w:qFormat="1"/>
-    <w:lsdException w:name="Intense Reference" w:semiHidden="0" w:uiPriority="32" w:unhideWhenUsed="0" w:qFormat="1"/>
-    <w:lsdException w:name="Book Title" w:semiHidden="0" w:uiPriority="33" w:unhideWhenUsed="0" w:qFormat="1"/>
-    <w:lsdException w:name="Bibliography" w:uiPriority="37"/>
-    <w:lsdException w:name="TOC Heading" w:uiPriority="39" w:qFormat="1"/>
+  <w:latentStyles w:defLockedState="0" w:defUIPriority="0" w:defSemiHidden="0" w:defUnhideWhenUsed="0" w:defQFormat="0" w:count="371">
+    <w:lsdException w:name="Normal" w:qFormat="1"/>
+    <w:lsdException w:name="heading 1" w:qFormat="1"/>
+    <w:lsdException w:name="heading 2" w:semiHidden="1" w:unhideWhenUsed="1" w:qFormat="1"/>
+    <w:lsdException w:name="heading 3" w:semiHidden="1" w:unhideWhenUsed="1" w:qFormat="1"/>
+    <w:lsdException w:name="heading 4" w:semiHidden="1" w:unhideWhenUsed="1" w:qFormat="1"/>
+    <w:lsdException w:name="heading 5" w:semiHidden="1" w:unhideWhenUsed="1" w:qFormat="1"/>
+    <w:lsdException w:name="heading 6" w:semiHidden="1" w:unhideWhenUsed="1" w:qFormat="1"/>
+    <w:lsdException w:name="heading 7" w:semiHidden="1" w:unhideWhenUsed="1" w:qFormat="1"/>
+    <w:lsdException w:name="heading 8" w:semiHidden="1" w:unhideWhenUsed="1" w:qFormat="1"/>
+    <w:lsdException w:name="heading 9" w:semiHidden="1" w:unhideWhenUsed="1" w:qFormat="1"/>
+    <w:lsdException w:name="index 1" w:semiHidden="1" w:unhideWhenUsed="1"/>
+    <w:lsdException w:name="index 2" w:semiHidden="1" w:unhideWhenUsed="1"/>
+    <w:lsdException w:name="index 3" w:semiHidden="1" w:unhideWhenUsed="1"/>
+    <w:lsdException w:name="index 4" w:semiHidden="1" w:unhideWhenUsed="1"/>
+    <w:lsdException w:name="index 5" w:semiHidden="1" w:unhideWhenUsed="1"/>
+    <w:lsdException w:name="index 6" w:semiHidden="1" w:unhideWhenUsed="1"/>
+    <w:lsdException w:name="index 7" w:semiHidden="1" w:unhideWhenUsed="1"/>
+    <w:lsdException w:name="index 8" w:semiHidden="1" w:unhideWhenUsed="1"/>
+    <w:lsdException w:name="index 9" w:semiHidden="1" w:unhideWhenUsed="1"/>
+    <w:lsdException w:name="toc 1" w:semiHidden="1" w:unhideWhenUsed="1"/>
+    <w:lsdException w:name="toc 2" w:semiHidden="1" w:unhideWhenUsed="1"/>
+    <w:lsdException w:name="toc 3" w:semiHidden="1" w:unhideWhenUsed="1"/>
+    <w:lsdException w:name="toc 4" w:semiHidden="1" w:unhideWhenUsed="1"/>
+    <w:lsdException w:name="toc 5" w:semiHidden="1" w:unhideWhenUsed="1"/>
+    <w:lsdException w:name="toc 6" w:semiHidden="1" w:unhideWhenUsed="1"/>
+    <w:lsdException w:name="toc 7" w:semiHidden="1" w:unhideWhenUsed="1"/>
+    <w:lsdException w:name="toc 8" w:semiHidden="1" w:unhideWhenUsed="1"/>
+    <w:lsdException w:name="toc 9" w:semiHidden="1" w:unhideWhenUsed="1"/>
+    <w:lsdException w:name="Normal Indent" w:semiHidden="1" w:unhideWhenUsed="1"/>
+    <w:lsdException w:name="footnote text" w:semiHidden="1" w:unhideWhenUsed="1"/>
+    <w:lsdException w:name="annotation text" w:semiHidden="1" w:unhideWhenUsed="1"/>
+    <w:lsdException w:name="header" w:semiHidden="1" w:unhideWhenUsed="1"/>
+    <w:lsdException w:name="footer" w:semiHidden="1" w:unhideWhenUsed="1"/>
+    <w:lsdException w:name="index heading" w:semiHidden="1" w:unhideWhenUsed="1"/>
+    <w:lsdException w:name="caption" w:semiHidden="1" w:unhideWhenUsed="1" w:qFormat="1"/>
+    <w:lsdException w:name="table of figures" w:semiHidden="1" w:unhideWhenUsed="1"/>
+    <w:lsdException w:name="envelope address" w:semiHidden="1" w:unhideWhenUsed="1"/>
+    <w:lsdException w:name="envelope return" w:semiHidden="1" w:unhideWhenUsed="1"/>
+    <w:lsdException w:name="footnote reference" w:semiHidden="1" w:unhideWhenUsed="1"/>
+    <w:lsdException w:name="annotation reference" w:semiHidden="1" w:unhideWhenUsed="1"/>
+    <w:lsdException w:name="line number" w:semiHidden="1" w:unhideWhenUsed="1"/>
+    <w:lsdException w:name="page number" w:semiHidden="1" w:unhideWhenUsed="1"/>
+    <w:lsdException w:name="endnote reference" w:semiHidden="1" w:unhideWhenUsed="1"/>
+    <w:lsdException w:name="endnote text" w:semiHidden="1" w:unhideWhenUsed="1"/>
+    <w:lsdException w:name="table of authorities" w:semiHidden="1" w:unhideWhenUsed="1"/>
+    <w:lsdException w:name="macro" w:semiHidden="1" w:unhideWhenUsed="1"/>
+    <w:lsdException w:name="toa heading" w:semiHidden="1" w:unhideWhenUsed="1"/>
+    <w:lsdException w:name="List" w:semiHidden="1" w:unhideWhenUsed="1"/>
+    <w:lsdException w:name="List Bullet" w:semiHidden="1" w:unhideWhenUsed="1"/>
+    <w:lsdException w:name="List 2" w:semiHidden="1" w:unhideWhenUsed="1"/>
+    <w:lsdException w:name="List 3" w:semiHidden="1" w:unhideWhenUsed="1"/>
+    <w:lsdException w:name="List Bullet 2" w:semiHidden="1" w:unhideWhenUsed="1"/>
+    <w:lsdException w:name="List Bullet 3" w:semiHidden="1" w:unhideWhenUsed="1"/>
+    <w:lsdException w:name="List Bullet 4" w:semiHidden="1" w:unhideWhenUsed="1"/>
+    <w:lsdException w:name="List Bullet 5" w:semiHidden="1" w:unhideWhenUsed="1"/>
+    <w:lsdException w:name="List Number 2" w:semiHidden="1" w:unhideWhenUsed="1"/>
+    <w:lsdException w:name="List Number 3" w:semiHidden="1" w:unhideWhenUsed="1"/>
+    <w:lsdException w:name="List Number 4" w:semiHidden="1" w:unhideWhenUsed="1"/>
+    <w:lsdException w:name="List Number 5" w:semiHidden="1" w:unhideWhenUsed="1"/>
+    <w:lsdException w:name="Title" w:qFormat="1"/>
+    <w:lsdException w:name="Closing" w:semiHidden="1" w:unhideWhenUsed="1"/>
+    <w:lsdException w:name="Signature" w:semiHidden="1" w:unhideWhenUsed="1"/>
+    <w:lsdException w:name="Default Paragraph Font" w:semiHidden="1" w:unhideWhenUsed="1"/>
+    <w:lsdException w:name="Body Text" w:semiHidden="1" w:unhideWhenUsed="1"/>
+    <w:lsdException w:name="Body Text Indent" w:semiHidden="1" w:unhideWhenUsed="1"/>
+    <w:lsdException w:name="List Continue" w:semiHidden="1" w:unhideWhenUsed="1"/>
+    <w:lsdException w:name="List Continue 2" w:semiHidden="1" w:unhideWhenUsed="1"/>
+    <w:lsdException w:name="List Continue 3" w:semiHidden="1" w:unhideWhenUsed="1"/>
+    <w:lsdException w:name="List Continue 4" w:semiHidden="1" w:unhideWhenUsed="1"/>
+    <w:lsdException w:name="List Continue 5" w:semiHidden="1" w:unhideWhenUsed="1"/>
+    <w:lsdException w:name="Message Header" w:semiHidden="1" w:unhideWhenUsed="1"/>
+    <w:lsdException w:name="Subtitle" w:qFormat="1"/>
+    <w:lsdException w:name="Body Text First Indent 2" w:semiHidden="1" w:unhideWhenUsed="1"/>
+    <w:lsdException w:name="Note Heading" w:semiHidden="1" w:unhideWhenUsed="1"/>
+    <w:lsdException w:name="Body Text 2" w:semiHidden="1" w:unhideWhenUsed="1"/>
+    <w:lsdException w:name="Body Text 3" w:semiHidden="1" w:unhideWhenUsed="1"/>
+    <w:lsdException w:name="Body Text Indent 2" w:semiHidden="1" w:unhideWhenUsed="1"/>
+    <w:lsdException w:name="Body Text Indent 3" w:semiHidden="1" w:unhideWhenUsed="1"/>
+    <w:lsdException w:name="Block Text" w:semiHidden="1" w:unhideWhenUsed="1"/>
+    <w:lsdException w:name="Hyperlink" w:semiHidden="1" w:uiPriority="99" w:unhideWhenUsed="1"/>
+    <w:lsdException w:name="FollowedHyperlink" w:semiHidden="1" w:unhideWhenUsed="1"/>
+    <w:lsdException w:name="Strong" w:qFormat="1"/>
+    <w:lsdException w:name="Emphasis" w:qFormat="1"/>
+    <w:lsdException w:name="Document Map" w:semiHidden="1" w:unhideWhenUsed="1"/>
+    <w:lsdException w:name="Plain Text" w:semiHidden="1" w:unhideWhenUsed="1"/>
+    <w:lsdException w:name="E-mail Signature" w:semiHidden="1" w:unhideWhenUsed="1"/>
+    <w:lsdException w:name="HTML Top of Form" w:semiHidden="1" w:unhideWhenUsed="1"/>
+    <w:lsdException w:name="HTML Bottom of Form" w:semiHidden="1" w:unhideWhenUsed="1"/>
+    <w:lsdException w:name="Normal (Web)" w:semiHidden="1" w:unhideWhenUsed="1"/>
+    <w:lsdException w:name="HTML Acronym" w:semiHidden="1" w:unhideWhenUsed="1"/>
+    <w:lsdException w:name="HTML Address" w:semiHidden="1" w:unhideWhenUsed="1"/>
+    <w:lsdException w:name="HTML Cite" w:semiHidden="1" w:unhideWhenUsed="1"/>
+    <w:lsdException w:name="HTML Code" w:semiHidden="1" w:unhideWhenUsed="1"/>
+    <w:lsdException w:name="HTML Definition" w:semiHidden="1" w:unhideWhenUsed="1"/>
+    <w:lsdException w:name="HTML Keyboard" w:semiHidden="1" w:unhideWhenUsed="1"/>
+    <w:lsdException w:name="HTML Preformatted" w:semiHidden="1" w:unhideWhenUsed="1"/>
+    <w:lsdException w:name="HTML Sample" w:semiHidden="1" w:unhideWhenUsed="1"/>
+    <w:lsdException w:name="HTML Typewriter" w:semiHidden="1" w:unhideWhenUsed="1"/>
+    <w:lsdException w:name="HTML Variable" w:semiHidden="1" w:unhideWhenUsed="1"/>
+    <w:lsdException w:name="Normal Table" w:semiHidden="1" w:unhideWhenUsed="1"/>
+    <w:lsdException w:name="annotation subject" w:semiHidden="1" w:unhideWhenUsed="1"/>
+    <w:lsdException w:name="No List" w:semiHidden="1" w:unhideWhenUsed="1"/>
+    <w:lsdException w:name="Outline List 1" w:semiHidden="1" w:unhideWhenUsed="1"/>
+    <w:lsdException w:name="Outline List 2" w:semiHidden="1" w:unhideWhenUsed="1"/>
+    <w:lsdException w:name="Outline List 3" w:semiHidden="1" w:unhideWhenUsed="1"/>
+    <w:lsdException w:name="Table Simple 1" w:semiHidden="1" w:unhideWhenUsed="1"/>
+    <w:lsdException w:name="Table Simple 2" w:semiHidden="1" w:unhideWhenUsed="1"/>
+    <w:lsdException w:name="Table Simple 3" w:semiHidden="1" w:unhideWhenUsed="1"/>
+    <w:lsdException w:name="Table Classic 1" w:semiHidden="1" w:unhideWhenUsed="1"/>
+    <w:lsdException w:name="Table Classic 2" w:semiHidden="1" w:unhideWhenUsed="1"/>
+    <w:lsdException w:name="Table Classic 3" w:semiHidden="1" w:unhideWhenUsed="1"/>
+    <w:lsdException w:name="Table Classic 4" w:semiHidden="1" w:unhideWhenUsed="1"/>
+    <w:lsdException w:name="Table Colorful 1" w:semiHidden="1" w:unhideWhenUsed="1"/>
+    <w:lsdException w:name="Table Colorful 2" w:semiHidden="1" w:unhideWhenUsed="1"/>
+    <w:lsdException w:name="Table Colorful 3" w:semiHidden="1" w:unhideWhenUsed="1"/>
+    <w:lsdException w:name="Table Columns 1" w:semiHidden="1" w:unhideWhenUsed="1"/>
+    <w:lsdException w:name="Table Columns 2" w:semiHidden="1" w:unhideWhenUsed="1"/>
+    <w:lsdException w:name="Table Columns 3" w:semiHidden="1" w:unhideWhenUsed="1"/>
+    <w:lsdException w:name="Table Columns 4" w:semiHidden="1" w:unhideWhenUsed="1"/>
+    <w:lsdException w:name="Table Columns 5" w:semiHidden="1" w:unhideWhenUsed="1"/>
+    <w:lsdException w:name="Table Grid 1" w:semiHidden="1" w:unhideWhenUsed="1"/>
+    <w:lsdException w:name="Table Grid 2" w:semiHidden="1" w:unhideWhenUsed="1"/>
+    <w:lsdException w:name="Table Grid 3" w:semiHidden="1" w:unhideWhenUsed="1"/>
+    <w:lsdException w:name="Table Grid 4" w:semiHidden="1" w:unhideWhenUsed="1"/>
+    <w:lsdException w:name="Table Grid 5" w:semiHidden="1" w:unhideWhenUsed="1"/>
+    <w:lsdException w:name="Table Grid 6" w:semiHidden="1" w:unhideWhenUsed="1"/>
+    <w:lsdException w:name="Table Grid 7" w:semiHidden="1" w:unhideWhenUsed="1"/>
+    <w:lsdException w:name="Table Grid 8" w:semiHidden="1" w:unhideWhenUsed="1"/>
+    <w:lsdException w:name="Table List 1" w:semiHidden="1" w:unhideWhenUsed="1"/>
+    <w:lsdException w:name="Table List 2" w:semiHidden="1" w:unhideWhenUsed="1"/>
+    <w:lsdException w:name="Table List 3" w:semiHidden="1" w:unhideWhenUsed="1"/>
+    <w:lsdException w:name="Table List 4" w:semiHidden="1" w:unhideWhenUsed="1"/>
+    <w:lsdException w:name="Table List 5" w:semiHidden="1" w:unhideWhenUsed="1"/>
+    <w:lsdException w:name="Table List 6" w:semiHidden="1" w:unhideWhenUsed="1"/>
+    <w:lsdException w:name="Table List 7" w:semiHidden="1" w:unhideWhenUsed="1"/>
+    <w:lsdException w:name="Table List 8" w:semiHidden="1" w:unhideWhenUsed="1"/>
+    <w:lsdException w:name="Table 3D effects 1" w:semiHidden="1" w:unhideWhenUsed="1"/>
+    <w:lsdException w:name="Table 3D effects 2" w:semiHidden="1" w:unhideWhenUsed="1"/>
+    <w:lsdException w:name="Table 3D effects 3" w:semiHidden="1" w:unhideWhenUsed="1"/>
+    <w:lsdException w:name="Table Contemporary" w:semiHidden="1" w:unhideWhenUsed="1"/>
+    <w:lsdException w:name="Table Elegant" w:semiHidden="1" w:unhideWhenUsed="1"/>
+    <w:lsdException w:name="Table Professional" w:semiHidden="1" w:unhideWhenUsed="1"/>
+    <w:lsdException w:name="Table Subtle 1" w:semiHidden="1" w:unhideWhenUsed="1"/>
+    <w:lsdException w:name="Table Subtle 2" w:semiHidden="1" w:unhideWhenUsed="1"/>
+    <w:lsdException w:name="Table Web 1" w:semiHidden="1" w:unhideWhenUsed="1"/>
+    <w:lsdException w:name="Table Web 2" w:semiHidden="1" w:unhideWhenUsed="1"/>
+    <w:lsdException w:name="Table Web 3" w:semiHidden="1" w:unhideWhenUsed="1"/>
+    <w:lsdException w:name="Balloon Text" w:semiHidden="1" w:unhideWhenUsed="1"/>
+    <w:lsdException w:name="Table Theme" w:semiHidden="1" w:unhideWhenUsed="1"/>
+    <w:lsdException w:name="Placeholder Text" w:semiHidden="1" w:uiPriority="99"/>
+    <w:lsdException w:name="No Spacing" w:uiPriority="1" w:qFormat="1"/>
+    <w:lsdException w:name="Light Shading" w:uiPriority="60"/>
+    <w:lsdException w:name="Light List" w:uiPriority="61"/>
+    <w:lsdException w:name="Light Grid" w:uiPriority="62"/>
+    <w:lsdException w:name="Medium Shading 1" w:uiPriority="63"/>
+    <w:lsdException w:name="Medium Shading 2" w:uiPriority="64"/>
+    <w:lsdException w:name="Medium List 1" w:uiPriority="65"/>
+    <w:lsdException w:name="Medium List 2" w:uiPriority="66"/>
+    <w:lsdException w:name="Medium Grid 1" w:uiPriority="67"/>
+    <w:lsdException w:name="Medium Grid 2" w:uiPriority="68"/>
+    <w:lsdException w:name="Medium Grid 3" w:uiPriority="69"/>
+    <w:lsdException w:name="Dark List" w:uiPriority="70"/>
+    <w:lsdException w:name="Colorful Shading" w:uiPriority="71"/>
+    <w:lsdException w:name="Colorful List" w:uiPriority="72"/>
+    <w:lsdException w:name="Colorful Grid" w:uiPriority="73"/>
+    <w:lsdException w:name="Light Shading Accent 1" w:uiPriority="60"/>
+    <w:lsdException w:name="Light List Accent 1" w:uiPriority="61"/>
+    <w:lsdException w:name="Light Grid Accent 1" w:uiPriority="62"/>
+    <w:lsdException w:name="Medium Shading 1 Accent 1" w:uiPriority="63"/>
+    <w:lsdException w:name="Medium Shading 2 Accent 1" w:uiPriority="64"/>
+    <w:lsdException w:name="Medium List 1 Accent 1" w:uiPriority="65"/>
+    <w:lsdException w:name="Revision" w:semiHidden="1" w:uiPriority="99"/>
+    <w:lsdException w:name="List Paragraph" w:uiPriority="34" w:qFormat="1"/>
+    <w:lsdException w:name="Quote" w:uiPriority="29" w:qFormat="1"/>
+    <w:lsdException w:name="Intense Quote" w:uiPriority="30" w:qFormat="1"/>
+    <w:lsdException w:name="Medium List 2 Accent 1" w:uiPriority="66"/>
+    <w:lsdException w:name="Medium Grid 1 Accent 1" w:uiPriority="67"/>
+    <w:lsdException w:name="Medium Grid 2 Accent 1" w:uiPriority="68"/>
+    <w:lsdException w:name="Medium Grid 3 Accent 1" w:uiPriority="69"/>
+    <w:lsdException w:name="Dark List Accent 1" w:uiPriority="70"/>
+    <w:lsdException w:name="Colorful Shading Accent 1" w:uiPriority="71"/>
+    <w:lsdException w:name="Colorful List Accent 1" w:uiPriority="72"/>
+    <w:lsdException w:name="Colorful Grid Accent 1" w:uiPriority="73"/>
+    <w:lsdException w:name="Light Shading Accent 2" w:uiPriority="60"/>
+    <w:lsdException w:name="Light List Accent 2" w:uiPriority="61"/>
+    <w:lsdException w:name="Light Grid Accent 2" w:uiPriority="62"/>
+    <w:lsdException w:name="Medium Shading 1 Accent 2" w:uiPriority="63"/>
+    <w:lsdException w:name="Medium Shading 2 Accent 2" w:uiPriority="64"/>
+    <w:lsdException w:name="Medium List 1 Accent 2" w:uiPriority="65"/>
+    <w:lsdException w:name="Medium List 2 Accent 2" w:uiPriority="66"/>
+    <w:lsdException w:name="Medium Grid 1 Accent 2" w:uiPriority="67"/>
+    <w:lsdException w:name="Medium Grid 2 Accent 2" w:uiPriority="68"/>
+    <w:lsdException w:name="Medium Grid 3 Accent 2" w:uiPriority="69"/>
+    <w:lsdException w:name="Dark List Accent 2" w:uiPriority="70"/>
+    <w:lsdException w:name="Colorful Shading Accent 2" w:uiPriority="71"/>
+    <w:lsdException w:name="Colorful List Accent 2" w:uiPriority="72"/>
+    <w:lsdException w:name="Colorful Grid Accent 2" w:uiPriority="73"/>
+    <w:lsdException w:name="Light Shading Accent 3" w:uiPriority="60"/>
+    <w:lsdException w:name="Light List Accent 3" w:uiPriority="61"/>
+    <w:lsdException w:name="Light Grid Accent 3" w:uiPriority="62"/>
+    <w:lsdException w:name="Medium Shading 1 Accent 3" w:uiPriority="63"/>
+    <w:lsdException w:name="Medium Shading 2 Accent 3" w:uiPriority="64"/>
+    <w:lsdException w:name="Medium List 1 Accent 3" w:uiPriority="65"/>
+    <w:lsdException w:name="Medium List 2 Accent 3" w:uiPriority="66"/>
+    <w:lsdException w:name="Medium Grid 1 Accent 3" w:uiPriority="67"/>
+    <w:lsdException w:name="Medium Grid 2 Accent 3" w:uiPriority="68"/>
+    <w:lsdException w:name="Medium Grid 3 Accent 3" w:uiPriority="69"/>
+    <w:lsdException w:name="Dark List Accent 3" w:uiPriority="70"/>
+    <w:lsdException w:name="Colorful Shading Accent 3" w:uiPriority="71"/>
+    <w:lsdException w:name="Colorful List Accent 3" w:uiPriority="72"/>
+    <w:lsdException w:name="Colorful Grid Accent 3" w:uiPriority="73"/>
+    <w:lsdException w:name="Light Shading Accent 4" w:uiPriority="60"/>
+    <w:lsdException w:name="Light List Accent 4" w:uiPriority="61"/>
+    <w:lsdException w:name="Light Grid Accent 4" w:uiPriority="62"/>
+    <w:lsdException w:name="Medium Shading 1 Accent 4" w:uiPriority="63"/>
+    <w:lsdException w:name="Medium Shading 2 Accent 4" w:uiPriority="64"/>
+    <w:lsdException w:name="Medium List 1 Accent 4" w:uiPriority="65"/>
+    <w:lsdException w:name="Medium List 2 Accent 4" w:uiPriority="66"/>
+    <w:lsdException w:name="Medium Grid 1 Accent 4" w:uiPriority="67"/>
+    <w:lsdException w:name="Medium Grid 2 Accent 4" w:uiPriority="68"/>
+    <w:lsdException w:name="Medium Grid 3 Accent 4" w:uiPriority="69"/>
+    <w:lsdException w:name="Dark List Accent 4" w:uiPriority="70"/>
+    <w:lsdException w:name="Colorful Shading Accent 4" w:uiPriority="71"/>
+    <w:lsdException w:name="Colorful List Accent 4" w:uiPriority="72"/>
+    <w:lsdException w:name="Colorful Grid Accent 4" w:uiPriority="73"/>
+    <w:lsdException w:name="Light Shading Accent 5" w:uiPriority="60"/>
+    <w:lsdException w:name="Light List Accent 5" w:uiPriority="61"/>
+    <w:lsdException w:name="Light Grid Accent 5" w:uiPriority="62"/>
+    <w:lsdException w:name="Medium Shading 1 Accent 5" w:uiPriority="63"/>
+    <w:lsdException w:name="Medium Shading 2 Accent 5" w:uiPriority="64"/>
+    <w:lsdException w:name="Medium List 1 Accent 5" w:uiPriority="65"/>
+    <w:lsdException w:name="Medium List 2 Accent 5" w:uiPriority="66"/>
+    <w:lsdException w:name="Medium Grid 1 Accent 5" w:uiPriority="67"/>
+    <w:lsdException w:name="Medium Grid 2 Accent 5" w:uiPriority="68"/>
+    <w:lsdException w:name="Medium Grid 3 Accent 5" w:uiPriority="69"/>
+    <w:lsdException w:name="Dark List Accent 5" w:uiPriority="70"/>
+    <w:lsdException w:name="Colorful Shading Accent 5" w:uiPriority="71"/>
+    <w:lsdException w:name="Colorful List Accent 5" w:uiPriority="72"/>
+    <w:lsdException w:name="Colorful Grid Accent 5" w:uiPriority="73"/>
+    <w:lsdException w:name="Light Shading Accent 6" w:uiPriority="60"/>
+    <w:lsdException w:name="Light List Accent 6" w:uiPriority="61"/>
+    <w:lsdException w:name="Light Grid Accent 6" w:uiPriority="62"/>
+    <w:lsdException w:name="Medium Shading 1 Accent 6" w:uiPriority="63"/>
+    <w:lsdException w:name="Medium Shading 2 Accent 6" w:uiPriority="64"/>
+    <w:lsdException w:name="Medium List 1 Accent 6" w:uiPriority="65"/>
+    <w:lsdException w:name="Medium List 2 Accent 6" w:uiPriority="66"/>
+    <w:lsdException w:name="Medium Grid 1 Accent 6" w:uiPriority="67"/>
+    <w:lsdException w:name="Medium Grid 2 Accent 6" w:uiPriority="68"/>
+    <w:lsdException w:name="Medium Grid 3 Accent 6" w:uiPriority="69"/>
+    <w:lsdException w:name="Dark List Accent 6" w:uiPriority="70"/>
+    <w:lsdException w:name="Colorful Shading Accent 6" w:uiPriority="71"/>
+    <w:lsdException w:name="Colorful List Accent 6" w:uiPriority="72"/>
+    <w:lsdException w:name="Colorful Grid Accent 6" w:uiPriority="73"/>
+    <w:lsdException w:name="Subtle Emphasis" w:uiPriority="19" w:qFormat="1"/>
+    <w:lsdException w:name="Intense Emphasis" w:uiPriority="21" w:qFormat="1"/>
+    <w:lsdException w:name="Subtle Reference" w:uiPriority="31" w:qFormat="1"/>
+    <w:lsdException w:name="Intense Reference" w:uiPriority="32" w:qFormat="1"/>
+    <w:lsdException w:name="Book Title" w:uiPriority="33" w:qFormat="1"/>
+    <w:lsdException w:name="Bibliography" w:semiHidden="1" w:uiPriority="37" w:unhideWhenUsed="1"/>
+    <w:lsdException w:name="TOC Heading" w:semiHidden="1" w:uiPriority="39" w:unhideWhenUsed="1" w:qFormat="1"/>
+    <w:lsdException w:name="Plain Table 1" w:uiPriority="41"/>
+    <w:lsdException w:name="Plain Table 2" w:uiPriority="42"/>
+    <w:lsdException w:name="Plain Table 3" w:uiPriority="43"/>
+    <w:lsdException w:name="Plain Table 4" w:uiPriority="44"/>
+    <w:lsdException w:name="Plain Table 5" w:uiPriority="45"/>
+    <w:lsdException w:name="Grid Table Light" w:uiPriority="40"/>
+    <w:lsdException w:name="Grid Table 1 Light" w:uiPriority="46"/>
+    <w:lsdException w:name="Grid Table 2" w:uiPriority="47"/>
+    <w:lsdException w:name="Grid Table 3" w:uiPriority="48"/>
+    <w:lsdException w:name="Grid Table 4" w:uiPriority="49"/>
+    <w:lsdException w:name="Grid Table 5 Dark" w:uiPriority="50"/>
+    <w:lsdException w:name="Grid Table 6 Colorful" w:uiPriority="51"/>
+    <w:lsdException w:name="Grid Table 7 Colorful" w:uiPriority="52"/>
+    <w:lsdException w:name="Grid Table 1 Light Accent 1" w:uiPriority="46"/>
+    <w:lsdException w:name="Grid Table 2 Accent 1" w:uiPriority="47"/>
+    <w:lsdException w:name="Grid Table 3 Accent 1" w:uiPriority="48"/>
+    <w:lsdException w:name="Grid Table 4 Accent 1" w:uiPriority="49"/>
+    <w:lsdException w:name="Grid Table 5 Dark Accent 1" w:uiPriority="50"/>
+    <w:lsdException w:name="Grid Table 6 Colorful Accent 1" w:uiPriority="51"/>
+    <w:lsdException w:name="Grid Table 7 Colorful Accent 1" w:uiPriority="52"/>
+    <w:lsdException w:name="Grid Table 1 Light Accent 2" w:uiPriority="46"/>
+    <w:lsdException w:name="Grid Table 2 Accent 2" w:uiPriority="47"/>
+    <w:lsdException w:name="Grid Table 3 Accent 2" w:uiPriority="48"/>
+    <w:lsdException w:name="Grid Table 4 Accent 2" w:uiPriority="49"/>
+    <w:lsdException w:name="Grid Table 5 Dark Accent 2" w:uiPriority="50"/>
+    <w:lsdException w:name="Grid Table 6 Colorful Accent 2" w:uiPriority="51"/>
+    <w:lsdException w:name="Grid Table 7 Colorful Accent 2" w:uiPriority="52"/>
+    <w:lsdException w:name="Grid Table 1 Light Accent 3" w:uiPriority="46"/>
+    <w:lsdException w:name="Grid Table 2 Accent 3" w:uiPriority="47"/>
+    <w:lsdException w:name="Grid Table 3 Accent 3" w:uiPriority="48"/>
+    <w:lsdException w:name="Grid Table 4 Accent 3" w:uiPriority="49"/>
+    <w:lsdException w:name="Grid Table 5 Dark Accent 3" w:uiPriority="50"/>
+    <w:lsdException w:name="Grid Table 6 Colorful Accent 3" w:uiPriority="51"/>
+    <w:lsdException w:name="Grid Table 7 Colorful Accent 3" w:uiPriority="52"/>
+    <w:lsdException w:name="Grid Table 1 Light Accent 4" w:uiPriority="46"/>
+    <w:lsdException w:name="Grid Table 2 Accent 4" w:uiPriority="47"/>
+    <w:lsdException w:name="Grid Table 3 Accent 4" w:uiPriority="48"/>
+    <w:lsdException w:name="Grid Table 4 Accent 4" w:uiPriority="49"/>
+    <w:lsdException w:name="Grid Table 5 Dark Accent 4" w:uiPriority="50"/>
+    <w:lsdException w:name="Grid Table 6 Colorful Accent 4" w:uiPriority="51"/>
+    <w:lsdException w:name="Grid Table 7 Colorful Accent 4" w:uiPriority="52"/>
+    <w:lsdException w:name="Grid Table 1 Light Accent 5" w:uiPriority="46"/>
+    <w:lsdException w:name="Grid Table 2 Accent 5" w:uiPriority="47"/>
+    <w:lsdException w:name="Grid Table 3 Accent 5" w:uiPriority="48"/>
+    <w:lsdException w:name="Grid Table 4 Accent 5" w:uiPriority="49"/>
+    <w:lsdException w:name="Grid Table 5 Dark Accent 5" w:uiPriority="50"/>
+    <w:lsdException w:name="Grid Table 6 Colorful Accent 5" w:uiPriority="51"/>
+    <w:lsdException w:name="Grid Table 7 Colorful Accent 5" w:uiPriority="52"/>
+    <w:lsdException w:name="Grid Table 1 Light Accent 6" w:uiPriority="46"/>
+    <w:lsdException w:name="Grid Table 2 Accent 6" w:uiPriority="47"/>
+    <w:lsdException w:name="Grid Table 3 Accent 6" w:uiPriority="48"/>
+    <w:lsdException w:name="Grid Table 4 Accent 6" w:uiPriority="49"/>
+    <w:lsdException w:name="Grid Table 5 Dark Accent 6" w:uiPriority="50"/>
+    <w:lsdException w:name="Grid Table 6 Colorful Accent 6" w:uiPriority="51"/>
+    <w:lsdException w:name="Grid Table 7 Colorful Accent 6" w:uiPriority="52"/>
+    <w:lsdException w:name="List Table 1 Light" w:uiPriority="46"/>
+    <w:lsdException w:name="List Table 2" w:uiPriority="47"/>
+    <w:lsdException w:name="List Table 3" w:uiPriority="48"/>
+    <w:lsdException w:name="List Table 4" w:uiPriority="49"/>
+    <w:lsdException w:name="List Table 5 Dark" w:uiPriority="50"/>
+    <w:lsdException w:name="List Table 6 Colorful" w:uiPriority="51"/>
+    <w:lsdException w:name="List Table 7 Colorful" w:uiPriority="52"/>
+    <w:lsdException w:name="List Table 1 Light Accent 1" w:uiPriority="46"/>
+    <w:lsdException w:name="List Table 2 Accent 1" w:uiPriority="47"/>
+    <w:lsdException w:name="List Table 3 Accent 1" w:uiPriority="48"/>
+    <w:lsdException w:name="List Table 4 Accent 1" w:uiPriority="49"/>
+    <w:lsdException w:name="List Table 5 Dark Accent 1" w:uiPriority="50"/>
+    <w:lsdException w:name="List Table 6 Colorful Accent 1" w:uiPriority="51"/>
+    <w:lsdException w:name="List Table 7 Colorful Accent 1" w:uiPriority="52"/>
+    <w:lsdException w:name="List Table 1 Light Accent 2" w:uiPriority="46"/>
+    <w:lsdException w:name="List Table 2 Accent 2" w:uiPriority="47"/>
+    <w:lsdException w:name="List Table 3 Accent 2" w:uiPriority="48"/>
+    <w:lsdException w:name="List Table 4 Accent 2" w:uiPriority="49"/>
+    <w:lsdException w:name="List Table 5 Dark Accent 2" w:uiPriority="50"/>
+    <w:lsdException w:name="List Table 6 Colorful Accent 2" w:uiPriority="51"/>
+    <w:lsdException w:name="List Table 7 Colorful Accent 2" w:uiPriority="52"/>
+    <w:lsdException w:name="List Table 1 Light Accent 3" w:uiPriority="46"/>
+    <w:lsdException w:name="List Table 2 Accent 3" w:uiPriority="47"/>
+    <w:lsdException w:name="List Table 3 Accent 3" w:uiPriority="48"/>
+    <w:lsdException w:name="List Table 4 Accent 3" w:uiPriority="49"/>
+    <w:lsdException w:name="List Table 5 Dark Accent 3" w:uiPriority="50"/>
+    <w:lsdException w:name="List Table 6 Colorful Accent 3" w:uiPriority="51"/>
+    <w:lsdException w:name="List Table 7 Colorful Accent 3" w:uiPriority="52"/>
+    <w:lsdException w:name="List Table 1 Light Accent 4" w:uiPriority="46"/>
+    <w:lsdException w:name="List Table 2 Accent 4" w:uiPriority="47"/>
+    <w:lsdException w:name="List Table 3 Accent 4" w:uiPriority="48"/>
+    <w:lsdException w:name="List Table 4 Accent 4" w:uiPriority="49"/>
+    <w:lsdException w:name="List Table 5 Dark Accent 4" w:uiPriority="50"/>
+    <w:lsdException w:name="List Table 6 Colorful Accent 4" w:uiPriority="51"/>
+    <w:lsdException w:name="List Table 7 Colorful Accent 4" w:uiPriority="52"/>
+    <w:lsdException w:name="List Table 1 Light Accent 5" w:uiPriority="46"/>
+    <w:lsdException w:name="List Table 2 Accent 5" w:uiPriority="47"/>
+    <w:lsdException w:name="List Table 3 Accent 5" w:uiPriority="48"/>
+    <w:lsdException w:name="List Table 4 Accent 5" w:uiPriority="49"/>
+    <w:lsdException w:name="List Table 5 Dark Accent 5" w:uiPriority="50"/>
+    <w:lsdException w:name="List Table 6 Colorful Accent 5" w:uiPriority="51"/>
+    <w:lsdException w:name="List Table 7 Colorful Accent 5" w:uiPriority="52"/>
+    <w:lsdException w:name="List Table 1 Light Accent 6" w:uiPriority="46"/>
+    <w:lsdException w:name="List Table 2 Accent 6" w:uiPriority="47"/>
+    <w:lsdException w:name="List Table 3 Accent 6" w:uiPriority="48"/>
+    <w:lsdException w:name="List Table 4 Accent 6" w:uiPriority="49"/>
+    <w:lsdException w:name="List Table 5 Dark Accent 6" w:uiPriority="50"/>
+    <w:lsdException w:name="List Table 6 Colorful Accent 6" w:uiPriority="51"/>
+    <w:lsdException w:name="List Table 7 Colorful Accent 6" w:uiPriority="52"/>
   </w:latentStyles>
   <w:style w:type="paragraph" w:default="1" w:styleId="Normal">
     <w:name w:val="Normal"/>
@@ -3662,7 +4281,6 @@
     <w:basedOn w:val="TableNormal"/>
     <w:rsid w:val="00643E67"/>
     <w:tblPr>
-      <w:tblInd w:w="0" w:type="dxa"/>
       <w:tblBorders>
         <w:top w:val="single" w:sz="4" w:space="0" w:color="auto"/>
         <w:left w:val="single" w:sz="4" w:space="0" w:color="auto"/>
@@ -3671,246 +4289,6 @@
         <w:insideH w:val="single" w:sz="4" w:space="0" w:color="auto"/>
         <w:insideV w:val="single" w:sz="4" w:space="0" w:color="auto"/>
       </w:tblBorders>
-      <w:tblCellMar>
-        <w:top w:w="0" w:type="dxa"/>
-        <w:left w:w="108" w:type="dxa"/>
-        <w:bottom w:w="0" w:type="dxa"/>
-        <w:right w:w="108" w:type="dxa"/>
-      </w:tblCellMar>
-    </w:tblPr>
-  </w:style>
-</w:styles>
-</file>
-
-<file path=word/stylesWithEffects.xml><?xml version="1.0" encoding="utf-8"?>
-<w:styles xmlns:wpc="http://schemas.microsoft.com/office/word/2010/wordprocessingCanvas" xmlns:mc="http://schemas.openxmlformats.org/markup-compatibility/2006" xmlns:o="urn:schemas-microsoft-com:office:office" xmlns:r="http://schemas.openxmlformats.org/officeDocument/2006/relationships" xmlns:m="http://schemas.openxmlformats.org/officeDocument/2006/math" xmlns:v="urn:schemas-microsoft-com:vml" xmlns:wp14="http://schemas.microsoft.com/office/word/2010/wordprocessingDrawing" xmlns:wp="http://schemas.openxmlformats.org/drawingml/2006/wordprocessingDrawing" xmlns:w10="urn:schemas-microsoft-com:office:word" xmlns:w="http://schemas.openxmlformats.org/wordprocessingml/2006/main" xmlns:w14="http://schemas.microsoft.com/office/word/2010/wordml" xmlns:wpg="http://schemas.microsoft.com/office/word/2010/wordprocessingGroup" xmlns:wpi="http://schemas.microsoft.com/office/word/2010/wordprocessingInk" xmlns:wne="http://schemas.microsoft.com/office/word/2006/wordml" xmlns:wps="http://schemas.microsoft.com/office/word/2010/wordprocessingShape" mc:Ignorable="w14 wp14">
-  <w:docDefaults>
-    <w:rPrDefault>
-      <w:rPr>
-        <w:rFonts w:ascii="Times New Roman" w:eastAsia="Times New Roman" w:hAnsi="Times New Roman" w:cs="Times New Roman"/>
-        <w:lang w:val="en-US" w:eastAsia="en-US" w:bidi="ar-SA"/>
-      </w:rPr>
-    </w:rPrDefault>
-    <w:pPrDefault/>
-  </w:docDefaults>
-  <w:latentStyles w:defLockedState="0" w:defUIPriority="0" w:defSemiHidden="1" w:defUnhideWhenUsed="1" w:defQFormat="0" w:count="267">
-    <w:lsdException w:name="Normal" w:semiHidden="0" w:unhideWhenUsed="0" w:qFormat="1"/>
-    <w:lsdException w:name="heading 1" w:semiHidden="0" w:unhideWhenUsed="0" w:qFormat="1"/>
-    <w:lsdException w:name="heading 2" w:qFormat="1"/>
-    <w:lsdException w:name="heading 3" w:qFormat="1"/>
-    <w:lsdException w:name="heading 4" w:qFormat="1"/>
-    <w:lsdException w:name="heading 5" w:qFormat="1"/>
-    <w:lsdException w:name="heading 6" w:qFormat="1"/>
-    <w:lsdException w:name="heading 7" w:qFormat="1"/>
-    <w:lsdException w:name="heading 8" w:qFormat="1"/>
-    <w:lsdException w:name="heading 9" w:qFormat="1"/>
-    <w:lsdException w:name="caption" w:qFormat="1"/>
-    <w:lsdException w:name="List Number" w:semiHidden="0" w:unhideWhenUsed="0"/>
-    <w:lsdException w:name="List 4" w:semiHidden="0" w:unhideWhenUsed="0"/>
-    <w:lsdException w:name="List 5" w:semiHidden="0" w:unhideWhenUsed="0"/>
-    <w:lsdException w:name="Title" w:semiHidden="0" w:unhideWhenUsed="0" w:qFormat="1"/>
-    <w:lsdException w:name="Subtitle" w:semiHidden="0" w:unhideWhenUsed="0" w:qFormat="1"/>
-    <w:lsdException w:name="Salutation" w:semiHidden="0" w:unhideWhenUsed="0"/>
-    <w:lsdException w:name="Date" w:semiHidden="0" w:unhideWhenUsed="0"/>
-    <w:lsdException w:name="Body Text First Indent" w:semiHidden="0" w:unhideWhenUsed="0"/>
-    <w:lsdException w:name="Hyperlink" w:uiPriority="99"/>
-    <w:lsdException w:name="Strong" w:semiHidden="0" w:unhideWhenUsed="0" w:qFormat="1"/>
-    <w:lsdException w:name="Emphasis" w:semiHidden="0" w:unhideWhenUsed="0" w:qFormat="1"/>
-    <w:lsdException w:name="Table Grid" w:semiHidden="0" w:unhideWhenUsed="0"/>
-    <w:lsdException w:name="Placeholder Text" w:uiPriority="99" w:unhideWhenUsed="0"/>
-    <w:lsdException w:name="No Spacing" w:semiHidden="0" w:uiPriority="1" w:unhideWhenUsed="0" w:qFormat="1"/>
-    <w:lsdException w:name="Light Shading" w:semiHidden="0" w:uiPriority="60" w:unhideWhenUsed="0"/>
-    <w:lsdException w:name="Light List" w:semiHidden="0" w:uiPriority="61" w:unhideWhenUsed="0"/>
-    <w:lsdException w:name="Light Grid" w:semiHidden="0" w:uiPriority="62" w:unhideWhenUsed="0"/>
-    <w:lsdException w:name="Medium Shading 1" w:semiHidden="0" w:uiPriority="63" w:unhideWhenUsed="0"/>
-    <w:lsdException w:name="Medium Shading 2" w:semiHidden="0" w:uiPriority="64" w:unhideWhenUsed="0"/>
-    <w:lsdException w:name="Medium List 1" w:semiHidden="0" w:uiPriority="65" w:unhideWhenUsed="0"/>
-    <w:lsdException w:name="Medium List 2" w:semiHidden="0" w:uiPriority="66" w:unhideWhenUsed="0"/>
-    <w:lsdException w:name="Medium Grid 1" w:semiHidden="0" w:uiPriority="67" w:unhideWhenUsed="0"/>
-    <w:lsdException w:name="Medium Grid 2" w:semiHidden="0" w:uiPriority="68" w:unhideWhenUsed="0"/>
-    <w:lsdException w:name="Medium Grid 3" w:semiHidden="0" w:uiPriority="69" w:unhideWhenUsed="0"/>
-    <w:lsdException w:name="Dark List" w:semiHidden="0" w:uiPriority="70" w:unhideWhenUsed="0"/>
-    <w:lsdException w:name="Colorful Shading" w:semiHidden="0" w:uiPriority="71" w:unhideWhenUsed="0"/>
-    <w:lsdException w:name="Colorful List" w:semiHidden="0" w:uiPriority="72" w:unhideWhenUsed="0"/>
-    <w:lsdException w:name="Colorful Grid" w:semiHidden="0" w:uiPriority="73" w:unhideWhenUsed="0"/>
-    <w:lsdException w:name="Light Shading Accent 1" w:semiHidden="0" w:uiPriority="60" w:unhideWhenUsed="0"/>
-    <w:lsdException w:name="Light List Accent 1" w:semiHidden="0" w:uiPriority="61" w:unhideWhenUsed="0"/>
-    <w:lsdException w:name="Light Grid Accent 1" w:semiHidden="0" w:uiPriority="62" w:unhideWhenUsed="0"/>
-    <w:lsdException w:name="Medium Shading 1 Accent 1" w:semiHidden="0" w:uiPriority="63" w:unhideWhenUsed="0"/>
-    <w:lsdException w:name="Medium Shading 2 Accent 1" w:semiHidden="0" w:uiPriority="64" w:unhideWhenUsed="0"/>
-    <w:lsdException w:name="Medium List 1 Accent 1" w:semiHidden="0" w:uiPriority="65" w:unhideWhenUsed="0"/>
-    <w:lsdException w:name="Revision" w:uiPriority="99" w:unhideWhenUsed="0"/>
-    <w:lsdException w:name="List Paragraph" w:semiHidden="0" w:uiPriority="34" w:unhideWhenUsed="0" w:qFormat="1"/>
-    <w:lsdException w:name="Quote" w:semiHidden="0" w:uiPriority="29" w:unhideWhenUsed="0" w:qFormat="1"/>
-    <w:lsdException w:name="Intense Quote" w:semiHidden="0" w:uiPriority="30" w:unhideWhenUsed="0" w:qFormat="1"/>
-    <w:lsdException w:name="Medium List 2 Accent 1" w:semiHidden="0" w:uiPriority="66" w:unhideWhenUsed="0"/>
-    <w:lsdException w:name="Medium Grid 1 Accent 1" w:semiHidden="0" w:uiPriority="67" w:unhideWhenUsed="0"/>
-    <w:lsdException w:name="Medium Grid 2 Accent 1" w:semiHidden="0" w:uiPriority="68" w:unhideWhenUsed="0"/>
-    <w:lsdException w:name="Medium Grid 3 Accent 1" w:semiHidden="0" w:uiPriority="69" w:unhideWhenUsed="0"/>
-    <w:lsdException w:name="Dark List Accent 1" w:semiHidden="0" w:uiPriority="70" w:unhideWhenUsed="0"/>
-    <w:lsdException w:name="Colorful Shading Accent 1" w:semiHidden="0" w:uiPriority="71" w:unhideWhenUsed="0"/>
-    <w:lsdException w:name="Colorful List Accent 1" w:semiHidden="0" w:uiPriority="72" w:unhideWhenUsed="0"/>
-    <w:lsdException w:name="Colorful Grid Accent 1" w:semiHidden="0" w:uiPriority="73" w:unhideWhenUsed="0"/>
-    <w:lsdException w:name="Light Shading Accent 2" w:semiHidden="0" w:uiPriority="60" w:unhideWhenUsed="0"/>
-    <w:lsdException w:name="Light List Accent 2" w:semiHidden="0" w:uiPriority="61" w:unhideWhenUsed="0"/>
-    <w:lsdException w:name="Light Grid Accent 2" w:semiHidden="0" w:uiPriority="62" w:unhideWhenUsed="0"/>
-    <w:lsdException w:name="Medium Shading 1 Accent 2" w:semiHidden="0" w:uiPriority="63" w:unhideWhenUsed="0"/>
-    <w:lsdException w:name="Medium Shading 2 Accent 2" w:semiHidden="0" w:uiPriority="64" w:unhideWhenUsed="0"/>
-    <w:lsdException w:name="Medium List 1 Accent 2" w:semiHidden="0" w:uiPriority="65" w:unhideWhenUsed="0"/>
-    <w:lsdException w:name="Medium List 2 Accent 2" w:semiHidden="0" w:uiPriority="66" w:unhideWhenUsed="0"/>
-    <w:lsdException w:name="Medium Grid 1 Accent 2" w:semiHidden="0" w:uiPriority="67" w:unhideWhenUsed="0"/>
-    <w:lsdException w:name="Medium Grid 2 Accent 2" w:semiHidden="0" w:uiPriority="68" w:unhideWhenUsed="0"/>
-    <w:lsdException w:name="Medium Grid 3 Accent 2" w:semiHidden="0" w:uiPriority="69" w:unhideWhenUsed="0"/>
-    <w:lsdException w:name="Dark List Accent 2" w:semiHidden="0" w:uiPriority="70" w:unhideWhenUsed="0"/>
-    <w:lsdException w:name="Colorful Shading Accent 2" w:semiHidden="0" w:uiPriority="71" w:unhideWhenUsed="0"/>
-    <w:lsdException w:name="Colorful List Accent 2" w:semiHidden="0" w:uiPriority="72" w:unhideWhenUsed="0"/>
-    <w:lsdException w:name="Colorful Grid Accent 2" w:semiHidden="0" w:uiPriority="73" w:unhideWhenUsed="0"/>
-    <w:lsdException w:name="Light Shading Accent 3" w:semiHidden="0" w:uiPriority="60" w:unhideWhenUsed="0"/>
-    <w:lsdException w:name="Light List Accent 3" w:semiHidden="0" w:uiPriority="61" w:unhideWhenUsed="0"/>
-    <w:lsdException w:name="Light Grid Accent 3" w:semiHidden="0" w:uiPriority="62" w:unhideWhenUsed="0"/>
-    <w:lsdException w:name="Medium Shading 1 Accent 3" w:semiHidden="0" w:uiPriority="63" w:unhideWhenUsed="0"/>
-    <w:lsdException w:name="Medium Shading 2 Accent 3" w:semiHidden="0" w:uiPriority="64" w:unhideWhenUsed="0"/>
-    <w:lsdException w:name="Medium List 1 Accent 3" w:semiHidden="0" w:uiPriority="65" w:unhideWhenUsed="0"/>
-    <w:lsdException w:name="Medium List 2 Accent 3" w:semiHidden="0" w:uiPriority="66" w:unhideWhenUsed="0"/>
-    <w:lsdException w:name="Medium Grid 1 Accent 3" w:semiHidden="0" w:uiPriority="67" w:unhideWhenUsed="0"/>
-    <w:lsdException w:name="Medium Grid 2 Accent 3" w:semiHidden="0" w:uiPriority="68" w:unhideWhenUsed="0"/>
-    <w:lsdException w:name="Medium Grid 3 Accent 3" w:semiHidden="0" w:uiPriority="69" w:unhideWhenUsed="0"/>
-    <w:lsdException w:name="Dark List Accent 3" w:semiHidden="0" w:uiPriority="70" w:unhideWhenUsed="0"/>
-    <w:lsdException w:name="Colorful Shading Accent 3" w:semiHidden="0" w:uiPriority="71" w:unhideWhenUsed="0"/>
-    <w:lsdException w:name="Colorful List Accent 3" w:semiHidden="0" w:uiPriority="72" w:unhideWhenUsed="0"/>
-    <w:lsdException w:name="Colorful Grid Accent 3" w:semiHidden="0" w:uiPriority="73" w:unhideWhenUsed="0"/>
-    <w:lsdException w:name="Light Shading Accent 4" w:semiHidden="0" w:uiPriority="60" w:unhideWhenUsed="0"/>
-    <w:lsdException w:name="Light List Accent 4" w:semiHidden="0" w:uiPriority="61" w:unhideWhenUsed="0"/>
-    <w:lsdException w:name="Light Grid Accent 4" w:semiHidden="0" w:uiPriority="62" w:unhideWhenUsed="0"/>
-    <w:lsdException w:name="Medium Shading 1 Accent 4" w:semiHidden="0" w:uiPriority="63" w:unhideWhenUsed="0"/>
-    <w:lsdException w:name="Medium Shading 2 Accent 4" w:semiHidden="0" w:uiPriority="64" w:unhideWhenUsed="0"/>
-    <w:lsdException w:name="Medium List 1 Accent 4" w:semiHidden="0" w:uiPriority="65" w:unhideWhenUsed="0"/>
-    <w:lsdException w:name="Medium List 2 Accent 4" w:semiHidden="0" w:uiPriority="66" w:unhideWhenUsed="0"/>
-    <w:lsdException w:name="Medium Grid 1 Accent 4" w:semiHidden="0" w:uiPriority="67" w:unhideWhenUsed="0"/>
-    <w:lsdException w:name="Medium Grid 2 Accent 4" w:semiHidden="0" w:uiPriority="68" w:unhideWhenUsed="0"/>
-    <w:lsdException w:name="Medium Grid 3 Accent 4" w:semiHidden="0" w:uiPriority="69" w:unhideWhenUsed="0"/>
-    <w:lsdException w:name="Dark List Accent 4" w:semiHidden="0" w:uiPriority="70" w:unhideWhenUsed="0"/>
-    <w:lsdException w:name="Colorful Shading Accent 4" w:semiHidden="0" w:uiPriority="71" w:unhideWhenUsed="0"/>
-    <w:lsdException w:name="Colorful List Accent 4" w:semiHidden="0" w:uiPriority="72" w:unhideWhenUsed="0"/>
-    <w:lsdException w:name="Colorful Grid Accent 4" w:semiHidden="0" w:uiPriority="73" w:unhideWhenUsed="0"/>
-    <w:lsdException w:name="Light Shading Accent 5" w:semiHidden="0" w:uiPriority="60" w:unhideWhenUsed="0"/>
-    <w:lsdException w:name="Light List Accent 5" w:semiHidden="0" w:uiPriority="61" w:unhideWhenUsed="0"/>
-    <w:lsdException w:name="Light Grid Accent 5" w:semiHidden="0" w:uiPriority="62" w:unhideWhenUsed="0"/>
-    <w:lsdException w:name="Medium Shading 1 Accent 5" w:semiHidden="0" w:uiPriority="63" w:unhideWhenUsed="0"/>
-    <w:lsdException w:name="Medium Shading 2 Accent 5" w:semiHidden="0" w:uiPriority="64" w:unhideWhenUsed="0"/>
-    <w:lsdException w:name="Medium List 1 Accent 5" w:semiHidden="0" w:uiPriority="65" w:unhideWhenUsed="0"/>
-    <w:lsdException w:name="Medium List 2 Accent 5" w:semiHidden="0" w:uiPriority="66" w:unhideWhenUsed="0"/>
-    <w:lsdException w:name="Medium Grid 1 Accent 5" w:semiHidden="0" w:uiPriority="67" w:unhideWhenUsed="0"/>
-    <w:lsdException w:name="Medium Grid 2 Accent 5" w:semiHidden="0" w:uiPriority="68" w:unhideWhenUsed="0"/>
-    <w:lsdException w:name="Medium Grid 3 Accent 5" w:semiHidden="0" w:uiPriority="69" w:unhideWhenUsed="0"/>
-    <w:lsdException w:name="Dark List Accent 5" w:semiHidden="0" w:uiPriority="70" w:unhideWhenUsed="0"/>
-    <w:lsdException w:name="Colorful Shading Accent 5" w:semiHidden="0" w:uiPriority="71" w:unhideWhenUsed="0"/>
-    <w:lsdException w:name="Colorful List Accent 5" w:semiHidden="0" w:uiPriority="72" w:unhideWhenUsed="0"/>
-    <w:lsdException w:name="Colorful Grid Accent 5" w:semiHidden="0" w:uiPriority="73" w:unhideWhenUsed="0"/>
-    <w:lsdException w:name="Light Shading Accent 6" w:semiHidden="0" w:uiPriority="60" w:unhideWhenUsed="0"/>
-    <w:lsdException w:name="Light List Accent 6" w:semiHidden="0" w:uiPriority="61" w:unhideWhenUsed="0"/>
-    <w:lsdException w:name="Light Grid Accent 6" w:semiHidden="0" w:uiPriority="62" w:unhideWhenUsed="0"/>
-    <w:lsdException w:name="Medium Shading 1 Accent 6" w:semiHidden="0" w:uiPriority="63" w:unhideWhenUsed="0"/>
-    <w:lsdException w:name="Medium Shading 2 Accent 6" w:semiHidden="0" w:uiPriority="64" w:unhideWhenUsed="0"/>
-    <w:lsdException w:name="Medium List 1 Accent 6" w:semiHidden="0" w:uiPriority="65" w:unhideWhenUsed="0"/>
-    <w:lsdException w:name="Medium List 2 Accent 6" w:semiHidden="0" w:uiPriority="66" w:unhideWhenUsed="0"/>
-    <w:lsdException w:name="Medium Grid 1 Accent 6" w:semiHidden="0" w:uiPriority="67" w:unhideWhenUsed="0"/>
-    <w:lsdException w:name="Medium Grid 2 Accent 6" w:semiHidden="0" w:uiPriority="68" w:unhideWhenUsed="0"/>
-    <w:lsdException w:name="Medium Grid 3 Accent 6" w:semiHidden="0" w:uiPriority="69" w:unhideWhenUsed="0"/>
-    <w:lsdException w:name="Dark List Accent 6" w:semiHidden="0" w:uiPriority="70" w:unhideWhenUsed="0"/>
-    <w:lsdException w:name="Colorful Shading Accent 6" w:semiHidden="0" w:uiPriority="71" w:unhideWhenUsed="0"/>
-    <w:lsdException w:name="Colorful List Accent 6" w:semiHidden="0" w:uiPriority="72" w:unhideWhenUsed="0"/>
-    <w:lsdException w:name="Colorful Grid Accent 6" w:semiHidden="0" w:uiPriority="73" w:unhideWhenUsed="0"/>
-    <w:lsdException w:name="Subtle Emphasis" w:semiHidden="0" w:uiPriority="19" w:unhideWhenUsed="0" w:qFormat="1"/>
-    <w:lsdException w:name="Intense Emphasis" w:semiHidden="0" w:uiPriority="21" w:unhideWhenUsed="0" w:qFormat="1"/>
-    <w:lsdException w:name="Subtle Reference" w:semiHidden="0" w:uiPriority="31" w:unhideWhenUsed="0" w:qFormat="1"/>
-    <w:lsdException w:name="Intense Reference" w:semiHidden="0" w:uiPriority="32" w:unhideWhenUsed="0" w:qFormat="1"/>
-    <w:lsdException w:name="Book Title" w:semiHidden="0" w:uiPriority="33" w:unhideWhenUsed="0" w:qFormat="1"/>
-    <w:lsdException w:name="Bibliography" w:uiPriority="37"/>
-    <w:lsdException w:name="TOC Heading" w:uiPriority="39" w:qFormat="1"/>
-  </w:latentStyles>
-  <w:style w:type="paragraph" w:default="1" w:styleId="Normal">
-    <w:name w:val="Normal"/>
-    <w:qFormat/>
-    <w:rsid w:val="007F4E3E"/>
-    <w:pPr>
-      <w:spacing w:after="160" w:line="259" w:lineRule="auto"/>
-    </w:pPr>
-    <w:rPr>
-      <w:rFonts w:asciiTheme="minorHAnsi" w:eastAsiaTheme="minorEastAsia" w:hAnsiTheme="minorHAnsi" w:cstheme="minorBidi"/>
-      <w:sz w:val="22"/>
-      <w:szCs w:val="22"/>
-    </w:rPr>
-  </w:style>
-  <w:style w:type="character" w:default="1" w:styleId="DefaultParagraphFont">
-    <w:name w:val="Default Paragraph Font"/>
-    <w:uiPriority w:val="1"/>
-    <w:semiHidden/>
-    <w:unhideWhenUsed/>
-  </w:style>
-  <w:style w:type="table" w:default="1" w:styleId="TableNormal">
-    <w:name w:val="Normal Table"/>
-    <w:uiPriority w:val="99"/>
-    <w:semiHidden/>
-    <w:unhideWhenUsed/>
-    <w:tblPr>
-      <w:tblInd w:w="0" w:type="dxa"/>
-      <w:tblCellMar>
-        <w:top w:w="0" w:type="dxa"/>
-        <w:left w:w="108" w:type="dxa"/>
-        <w:bottom w:w="0" w:type="dxa"/>
-        <w:right w:w="108" w:type="dxa"/>
-      </w:tblCellMar>
-    </w:tblPr>
-  </w:style>
-  <w:style w:type="numbering" w:default="1" w:styleId="NoList">
-    <w:name w:val="No List"/>
-    <w:uiPriority w:val="99"/>
-    <w:semiHidden/>
-    <w:unhideWhenUsed/>
-  </w:style>
-  <w:style w:type="character" w:styleId="Hyperlink">
-    <w:name w:val="Hyperlink"/>
-    <w:basedOn w:val="DefaultParagraphFont"/>
-    <w:uiPriority w:val="99"/>
-    <w:unhideWhenUsed/>
-    <w:rsid w:val="007F4E3E"/>
-    <w:rPr>
-      <w:color w:val="0000FF" w:themeColor="hyperlink"/>
-      <w:u w:val="single"/>
-    </w:rPr>
-  </w:style>
-  <w:style w:type="paragraph" w:styleId="ListParagraph">
-    <w:name w:val="List Paragraph"/>
-    <w:basedOn w:val="Normal"/>
-    <w:uiPriority w:val="34"/>
-    <w:qFormat/>
-    <w:rsid w:val="00F53766"/>
-    <w:pPr>
-      <w:ind w:left="720"/>
-      <w:contextualSpacing/>
-    </w:pPr>
-  </w:style>
-  <w:style w:type="table" w:styleId="TableGrid">
-    <w:name w:val="Table Grid"/>
-    <w:basedOn w:val="TableNormal"/>
-    <w:rsid w:val="00643E67"/>
-    <w:tblPr>
-      <w:tblInd w:w="0" w:type="dxa"/>
-      <w:tblBorders>
-        <w:top w:val="single" w:sz="4" w:space="0" w:color="auto"/>
-        <w:left w:val="single" w:sz="4" w:space="0" w:color="auto"/>
-        <w:bottom w:val="single" w:sz="4" w:space="0" w:color="auto"/>
-        <w:right w:val="single" w:sz="4" w:space="0" w:color="auto"/>
-        <w:insideH w:val="single" w:sz="4" w:space="0" w:color="auto"/>
-        <w:insideV w:val="single" w:sz="4" w:space="0" w:color="auto"/>
-      </w:tblBorders>
-      <w:tblCellMar>
-        <w:top w:w="0" w:type="dxa"/>
-        <w:left w:w="108" w:type="dxa"/>
-        <w:bottom w:w="0" w:type="dxa"/>
-        <w:right w:w="108" w:type="dxa"/>
-      </w:tblCellMar>
     </w:tblPr>
   </w:style>
 </w:styles>
@@ -4206,7 +4584,7 @@
 </file>
 
 <file path=customXml/itemProps1.xml><?xml version="1.0" encoding="utf-8"?>
-<ds:datastoreItem xmlns:ds="http://schemas.openxmlformats.org/officeDocument/2006/customXml" ds:itemID="{A02A153A-F678-41EE-A5FA-682311A01B53}">
+<ds:datastoreItem xmlns:ds="http://schemas.openxmlformats.org/officeDocument/2006/customXml" ds:itemID="{D1168C35-2747-4C2F-B75D-E646775EAB5C}">
   <ds:schemaRefs>
     <ds:schemaRef ds:uri="http://schemas.openxmlformats.org/officeDocument/2006/bibliography"/>
   </ds:schemaRefs>

</xml_diff>